<commit_message>
exportintas exe ir pataisyta ataskaita
</commit_message>
<xml_diff>
--- a/Medžiagų laboras.docx
+++ b/Medžiagų laboras.docx
@@ -771,7 +771,7 @@
               <w:rFonts w:asciiTheme="minorHAnsi" w:eastAsiaTheme="minorEastAsia" w:hAnsiTheme="minorHAnsi"/>
               <w:noProof/>
               <w:sz w:val="22"/>
-              <w:lang w:eastAsia="lt-LT"/>
+              <w:lang w:val="en-GB" w:eastAsia="en-GB"/>
             </w:rPr>
           </w:pPr>
           <w:r>
@@ -783,7 +783,7 @@
           <w:r>
             <w:fldChar w:fldCharType="separate"/>
           </w:r>
-          <w:hyperlink w:anchor="_Toc58875858" w:history="1">
+          <w:hyperlink w:anchor="_Toc59226314" w:history="1">
             <w:r>
               <w:rPr>
                 <w:rStyle w:val="Hipersaitas"/>
@@ -810,7 +810,7 @@
                 <w:noProof/>
                 <w:webHidden/>
               </w:rPr>
-              <w:instrText xml:space="preserve"> PAGEREF _Toc58875858 \h </w:instrText>
+              <w:instrText xml:space="preserve"> PAGEREF _Toc59226314 \h </w:instrText>
             </w:r>
             <w:r>
               <w:rPr>
@@ -848,10 +848,10 @@
               <w:rFonts w:asciiTheme="minorHAnsi" w:eastAsiaTheme="minorEastAsia" w:hAnsiTheme="minorHAnsi"/>
               <w:noProof/>
               <w:sz w:val="22"/>
-              <w:lang w:eastAsia="lt-LT"/>
+              <w:lang w:val="en-GB" w:eastAsia="en-GB"/>
             </w:rPr>
           </w:pPr>
-          <w:hyperlink w:anchor="_Toc58875859" w:history="1">
+          <w:hyperlink w:anchor="_Toc59226315" w:history="1">
             <w:r>
               <w:rPr>
                 <w:rStyle w:val="Hipersaitas"/>
@@ -878,7 +878,7 @@
                 <w:noProof/>
                 <w:webHidden/>
               </w:rPr>
-              <w:instrText xml:space="preserve"> PAGEREF _Toc58875859 \h </w:instrText>
+              <w:instrText xml:space="preserve"> PAGEREF _Toc59226315 \h </w:instrText>
             </w:r>
             <w:r>
               <w:rPr>
@@ -916,10 +916,10 @@
               <w:rFonts w:asciiTheme="minorHAnsi" w:eastAsiaTheme="minorEastAsia" w:hAnsiTheme="minorHAnsi"/>
               <w:noProof/>
               <w:sz w:val="22"/>
-              <w:lang w:eastAsia="lt-LT"/>
+              <w:lang w:val="en-GB" w:eastAsia="en-GB"/>
             </w:rPr>
           </w:pPr>
-          <w:hyperlink w:anchor="_Toc58875860" w:history="1">
+          <w:hyperlink w:anchor="_Toc59226316" w:history="1">
             <w:r>
               <w:rPr>
                 <w:rStyle w:val="Hipersaitas"/>
@@ -946,7 +946,7 @@
                 <w:noProof/>
                 <w:webHidden/>
               </w:rPr>
-              <w:instrText xml:space="preserve"> PAGEREF _Toc58875860 \h </w:instrText>
+              <w:instrText xml:space="preserve"> PAGEREF _Toc59226316 \h </w:instrText>
             </w:r>
             <w:r>
               <w:rPr>
@@ -984,10 +984,10 @@
               <w:rFonts w:asciiTheme="minorHAnsi" w:eastAsiaTheme="minorEastAsia" w:hAnsiTheme="minorHAnsi"/>
               <w:noProof/>
               <w:sz w:val="22"/>
-              <w:lang w:eastAsia="lt-LT"/>
+              <w:lang w:val="en-GB" w:eastAsia="en-GB"/>
             </w:rPr>
           </w:pPr>
-          <w:hyperlink w:anchor="_Toc58875861" w:history="1">
+          <w:hyperlink w:anchor="_Toc59226317" w:history="1">
             <w:r>
               <w:rPr>
                 <w:rStyle w:val="Hipersaitas"/>
@@ -1014,7 +1014,7 @@
                 <w:noProof/>
                 <w:webHidden/>
               </w:rPr>
-              <w:instrText xml:space="preserve"> PAGEREF _Toc58875861 \h </w:instrText>
+              <w:instrText xml:space="preserve"> PAGEREF _Toc59226317 \h </w:instrText>
             </w:r>
             <w:r>
               <w:rPr>
@@ -1052,10 +1052,10 @@
               <w:rFonts w:asciiTheme="minorHAnsi" w:eastAsiaTheme="minorEastAsia" w:hAnsiTheme="minorHAnsi"/>
               <w:noProof/>
               <w:sz w:val="22"/>
-              <w:lang w:eastAsia="lt-LT"/>
+              <w:lang w:val="en-GB" w:eastAsia="en-GB"/>
             </w:rPr>
           </w:pPr>
-          <w:hyperlink w:anchor="_Toc58875862" w:history="1">
+          <w:hyperlink w:anchor="_Toc59226318" w:history="1">
             <w:r>
               <w:rPr>
                 <w:rStyle w:val="Hipersaitas"/>
@@ -1082,7 +1082,7 @@
                 <w:noProof/>
                 <w:webHidden/>
               </w:rPr>
-              <w:instrText xml:space="preserve"> PAGEREF _Toc58875862 \h </w:instrText>
+              <w:instrText xml:space="preserve"> PAGEREF _Toc59226318 \h </w:instrText>
             </w:r>
             <w:r>
               <w:rPr>
@@ -1102,7 +1102,7 @@
                 <w:noProof/>
                 <w:webHidden/>
               </w:rPr>
-              <w:t>7</w:t>
+              <w:t>8</w:t>
             </w:r>
             <w:r>
               <w:rPr>
@@ -1133,7 +1133,7 @@
         </w:numPr>
       </w:pPr>
       <w:bookmarkStart w:id="0" w:name="_Toc444255666"/>
-      <w:bookmarkStart w:id="1" w:name="_Toc58875858"/>
+      <w:bookmarkStart w:id="1" w:name="_Toc59226314"/>
       <w:r>
         <w:lastRenderedPageBreak/>
         <w:t>Lentelių sąrašas</w:t>
@@ -1151,28 +1151,28 @@
           <w:rFonts w:asciiTheme="minorHAnsi" w:eastAsiaTheme="minorEastAsia" w:hAnsiTheme="minorHAnsi"/>
           <w:noProof/>
           <w:sz w:val="22"/>
+          <w:lang w:val="en-GB" w:eastAsia="en-GB"/>
+        </w:rPr>
+      </w:pPr>
+      <w:r>
+        <w:rPr>
           <w:lang w:eastAsia="lt-LT"/>
         </w:rPr>
-      </w:pPr>
+        <w:fldChar w:fldCharType="begin"/>
+      </w:r>
       <w:r>
         <w:rPr>
           <w:lang w:eastAsia="lt-LT"/>
         </w:rPr>
-        <w:fldChar w:fldCharType="begin"/>
+        <w:instrText xml:space="preserve"> TOC \h \z \c "lentelė" </w:instrText>
       </w:r>
       <w:r>
         <w:rPr>
           <w:lang w:eastAsia="lt-LT"/>
         </w:rPr>
-        <w:instrText xml:space="preserve"> TOC \h \z \c "lentelė" </w:instrText>
-      </w:r>
-      <w:r>
-        <w:rPr>
-          <w:lang w:eastAsia="lt-LT"/>
-        </w:rPr>
         <w:fldChar w:fldCharType="separate"/>
       </w:r>
-      <w:hyperlink w:anchor="_Toc58875876" w:history="1">
+      <w:hyperlink w:anchor="_Toc59225794" w:history="1">
         <w:r>
           <w:rPr>
             <w:rStyle w:val="Hipersaitas"/>
@@ -1199,7 +1199,7 @@
             <w:noProof/>
             <w:webHidden/>
           </w:rPr>
-          <w:instrText xml:space="preserve"> PAGEREF _Toc58875876 \h </w:instrText>
+          <w:instrText xml:space="preserve"> PAGEREF _Toc59225794 \h </w:instrText>
         </w:r>
         <w:r>
           <w:rPr>
@@ -1259,7 +1259,7 @@
         </w:numPr>
       </w:pPr>
       <w:bookmarkStart w:id="2" w:name="_Toc444255667"/>
-      <w:bookmarkStart w:id="3" w:name="_Toc58875859"/>
+      <w:bookmarkStart w:id="3" w:name="_Toc59226315"/>
       <w:r>
         <w:lastRenderedPageBreak/>
         <w:t>Paveikslų sąrašas</w:t>
@@ -1277,28 +1277,28 @@
           <w:rFonts w:asciiTheme="minorHAnsi" w:eastAsiaTheme="minorEastAsia" w:hAnsiTheme="minorHAnsi"/>
           <w:noProof/>
           <w:sz w:val="22"/>
+          <w:lang w:val="en-GB" w:eastAsia="en-GB"/>
+        </w:rPr>
+      </w:pPr>
+      <w:r>
+        <w:rPr>
           <w:lang w:eastAsia="lt-LT"/>
         </w:rPr>
-      </w:pPr>
+        <w:fldChar w:fldCharType="begin"/>
+      </w:r>
       <w:r>
         <w:rPr>
           <w:lang w:eastAsia="lt-LT"/>
         </w:rPr>
-        <w:fldChar w:fldCharType="begin"/>
+        <w:instrText xml:space="preserve"> TOC \h \z \c "pav." </w:instrText>
       </w:r>
       <w:r>
         <w:rPr>
           <w:lang w:eastAsia="lt-LT"/>
         </w:rPr>
-        <w:instrText xml:space="preserve"> TOC \h \z \c "pav." </w:instrText>
-      </w:r>
-      <w:r>
-        <w:rPr>
-          <w:lang w:eastAsia="lt-LT"/>
-        </w:rPr>
         <w:fldChar w:fldCharType="separate"/>
       </w:r>
-      <w:hyperlink w:anchor="_Toc58875882" w:history="1">
+      <w:hyperlink w:anchor="_Toc59226307" w:history="1">
         <w:r>
           <w:rPr>
             <w:rStyle w:val="Hipersaitas"/>
@@ -1325,7 +1325,7 @@
             <w:noProof/>
             <w:webHidden/>
           </w:rPr>
-          <w:instrText xml:space="preserve"> PAGEREF _Toc58875882 \h </w:instrText>
+          <w:instrText xml:space="preserve"> PAGEREF _Toc59226307 \h </w:instrText>
         </w:r>
         <w:r>
           <w:rPr>
@@ -1358,6 +1358,350 @@
     </w:p>
     <w:p>
       <w:pPr>
+        <w:pStyle w:val="Iliustracijsraas"/>
+        <w:tabs>
+          <w:tab w:val="right" w:leader="dot" w:pos="9741"/>
+        </w:tabs>
+        <w:rPr>
+          <w:rFonts w:asciiTheme="minorHAnsi" w:eastAsiaTheme="minorEastAsia" w:hAnsiTheme="minorHAnsi"/>
+          <w:noProof/>
+          <w:sz w:val="22"/>
+          <w:lang w:val="en-GB" w:eastAsia="en-GB"/>
+        </w:rPr>
+      </w:pPr>
+      <w:hyperlink w:anchor="_Toc59226308" w:history="1">
+        <w:r>
+          <w:rPr>
+            <w:rStyle w:val="Hipersaitas"/>
+            <w:noProof/>
+          </w:rPr>
+          <w:t>1.1 pav. Medžiagos pailgėjimo nuo temperatūros ΔL = f (t</w:t>
+        </w:r>
+        <w:r>
+          <w:rPr>
+            <w:rStyle w:val="Hipersaitas"/>
+            <w:noProof/>
+            <w:vertAlign w:val="subscript"/>
+          </w:rPr>
+          <w:t>1</w:t>
+        </w:r>
+        <w:r>
+          <w:rPr>
+            <w:rStyle w:val="Hipersaitas"/>
+            <w:noProof/>
+          </w:rPr>
+          <w:t xml:space="preserve"> – t</w:t>
+        </w:r>
+        <w:r>
+          <w:rPr>
+            <w:rStyle w:val="Hipersaitas"/>
+            <w:noProof/>
+            <w:vertAlign w:val="subscript"/>
+          </w:rPr>
+          <w:t>0</w:t>
+        </w:r>
+        <w:r>
+          <w:rPr>
+            <w:rStyle w:val="Hipersaitas"/>
+            <w:noProof/>
+          </w:rPr>
+          <w:t>) priklausomybės grafikas</w:t>
+        </w:r>
+        <w:r>
+          <w:rPr>
+            <w:noProof/>
+            <w:webHidden/>
+          </w:rPr>
+          <w:tab/>
+        </w:r>
+        <w:r>
+          <w:rPr>
+            <w:noProof/>
+            <w:webHidden/>
+          </w:rPr>
+          <w:fldChar w:fldCharType="begin"/>
+        </w:r>
+        <w:r>
+          <w:rPr>
+            <w:noProof/>
+            <w:webHidden/>
+          </w:rPr>
+          <w:instrText xml:space="preserve"> PAGEREF _Toc59226308 \h </w:instrText>
+        </w:r>
+        <w:r>
+          <w:rPr>
+            <w:noProof/>
+            <w:webHidden/>
+          </w:rPr>
+        </w:r>
+        <w:r>
+          <w:rPr>
+            <w:noProof/>
+            <w:webHidden/>
+          </w:rPr>
+          <w:fldChar w:fldCharType="separate"/>
+        </w:r>
+        <w:r>
+          <w:rPr>
+            <w:noProof/>
+            <w:webHidden/>
+          </w:rPr>
+          <w:t>6</w:t>
+        </w:r>
+        <w:r>
+          <w:rPr>
+            <w:noProof/>
+            <w:webHidden/>
+          </w:rPr>
+          <w:fldChar w:fldCharType="end"/>
+        </w:r>
+      </w:hyperlink>
+    </w:p>
+    <w:p>
+      <w:pPr>
+        <w:pStyle w:val="Iliustracijsraas"/>
+        <w:tabs>
+          <w:tab w:val="right" w:leader="dot" w:pos="9741"/>
+        </w:tabs>
+        <w:rPr>
+          <w:rFonts w:asciiTheme="minorHAnsi" w:eastAsiaTheme="minorEastAsia" w:hAnsiTheme="minorHAnsi"/>
+          <w:noProof/>
+          <w:sz w:val="22"/>
+          <w:lang w:val="en-GB" w:eastAsia="en-GB"/>
+        </w:rPr>
+      </w:pPr>
+      <w:hyperlink r:id="rId11" w:anchor="_Toc59226309" w:history="1">
+        <w:r>
+          <w:rPr>
+            <w:rStyle w:val="Hipersaitas"/>
+            <w:noProof/>
+          </w:rPr>
+          <w:t>2.1 pav. Grafinės sąsajos atvaizdas skaičiuojant galutinį kūno ilgį</w:t>
+        </w:r>
+        <w:r>
+          <w:rPr>
+            <w:noProof/>
+            <w:webHidden/>
+          </w:rPr>
+          <w:tab/>
+        </w:r>
+        <w:r>
+          <w:rPr>
+            <w:noProof/>
+            <w:webHidden/>
+          </w:rPr>
+          <w:fldChar w:fldCharType="begin"/>
+        </w:r>
+        <w:r>
+          <w:rPr>
+            <w:noProof/>
+            <w:webHidden/>
+          </w:rPr>
+          <w:instrText xml:space="preserve"> PAGEREF _Toc59226309 \h </w:instrText>
+        </w:r>
+        <w:r>
+          <w:rPr>
+            <w:noProof/>
+            <w:webHidden/>
+          </w:rPr>
+        </w:r>
+        <w:r>
+          <w:rPr>
+            <w:noProof/>
+            <w:webHidden/>
+          </w:rPr>
+          <w:fldChar w:fldCharType="separate"/>
+        </w:r>
+        <w:r>
+          <w:rPr>
+            <w:noProof/>
+            <w:webHidden/>
+          </w:rPr>
+          <w:t>8</w:t>
+        </w:r>
+        <w:r>
+          <w:rPr>
+            <w:noProof/>
+            <w:webHidden/>
+          </w:rPr>
+          <w:fldChar w:fldCharType="end"/>
+        </w:r>
+      </w:hyperlink>
+    </w:p>
+    <w:p>
+      <w:pPr>
+        <w:pStyle w:val="Iliustracijsraas"/>
+        <w:tabs>
+          <w:tab w:val="right" w:leader="dot" w:pos="9741"/>
+        </w:tabs>
+        <w:rPr>
+          <w:rFonts w:asciiTheme="minorHAnsi" w:eastAsiaTheme="minorEastAsia" w:hAnsiTheme="minorHAnsi"/>
+          <w:noProof/>
+          <w:sz w:val="22"/>
+          <w:lang w:val="en-GB" w:eastAsia="en-GB"/>
+        </w:rPr>
+      </w:pPr>
+      <w:hyperlink r:id="rId12" w:anchor="_Toc59226310" w:history="1">
+        <w:r>
+          <w:rPr>
+            <w:rStyle w:val="Hipersaitas"/>
+            <w:noProof/>
+          </w:rPr>
+          <w:t xml:space="preserve">2.2 pav. Grafinės sąsajos atvaizdas </w:t>
+        </w:r>
+        <w:r>
+          <w:rPr>
+            <w:rStyle w:val="Hipersaitas"/>
+            <w:rFonts w:cs="Times New Roman"/>
+            <w:noProof/>
+          </w:rPr>
+          <w:t>α</w:t>
+        </w:r>
+        <w:r>
+          <w:rPr>
+            <w:rStyle w:val="Hipersaitas"/>
+            <w:noProof/>
+          </w:rPr>
+          <w:t xml:space="preserve"> skaičiavimui</w:t>
+        </w:r>
+        <w:r>
+          <w:rPr>
+            <w:noProof/>
+            <w:webHidden/>
+          </w:rPr>
+          <w:tab/>
+        </w:r>
+        <w:r>
+          <w:rPr>
+            <w:noProof/>
+            <w:webHidden/>
+          </w:rPr>
+          <w:fldChar w:fldCharType="begin"/>
+        </w:r>
+        <w:r>
+          <w:rPr>
+            <w:noProof/>
+            <w:webHidden/>
+          </w:rPr>
+          <w:instrText xml:space="preserve"> PAGEREF _Toc59226310 \h </w:instrText>
+        </w:r>
+        <w:r>
+          <w:rPr>
+            <w:noProof/>
+            <w:webHidden/>
+          </w:rPr>
+        </w:r>
+        <w:r>
+          <w:rPr>
+            <w:noProof/>
+            <w:webHidden/>
+          </w:rPr>
+          <w:fldChar w:fldCharType="separate"/>
+        </w:r>
+        <w:r>
+          <w:rPr>
+            <w:noProof/>
+            <w:webHidden/>
+          </w:rPr>
+          <w:t>8</w:t>
+        </w:r>
+        <w:r>
+          <w:rPr>
+            <w:noProof/>
+            <w:webHidden/>
+          </w:rPr>
+          <w:fldChar w:fldCharType="end"/>
+        </w:r>
+      </w:hyperlink>
+    </w:p>
+    <w:p>
+      <w:pPr>
+        <w:pStyle w:val="Iliustracijsraas"/>
+        <w:tabs>
+          <w:tab w:val="right" w:leader="dot" w:pos="9741"/>
+        </w:tabs>
+        <w:rPr>
+          <w:rFonts w:asciiTheme="minorHAnsi" w:eastAsiaTheme="minorEastAsia" w:hAnsiTheme="minorHAnsi"/>
+          <w:noProof/>
+          <w:sz w:val="22"/>
+          <w:lang w:val="en-GB" w:eastAsia="en-GB"/>
+        </w:rPr>
+      </w:pPr>
+      <w:hyperlink r:id="rId13" w:anchor="_Toc59226311" w:history="1">
+        <w:r>
+          <w:rPr>
+            <w:rStyle w:val="Hipersaitas"/>
+            <w:noProof/>
+          </w:rPr>
+          <w:t xml:space="preserve">2.3 pav. Grafinės sąsajos atvaizdas apskaičiavus </w:t>
+        </w:r>
+        <w:r>
+          <w:rPr>
+            <w:rStyle w:val="Hipersaitas"/>
+            <w:rFonts w:cs="Times New Roman"/>
+            <w:noProof/>
+          </w:rPr>
+          <w:t>α</w:t>
+        </w:r>
+        <w:r>
+          <w:rPr>
+            <w:rStyle w:val="Hipersaitas"/>
+            <w:noProof/>
+          </w:rPr>
+          <w:t xml:space="preserve"> reikšmę</w:t>
+        </w:r>
+        <w:r>
+          <w:rPr>
+            <w:noProof/>
+            <w:webHidden/>
+          </w:rPr>
+          <w:tab/>
+        </w:r>
+        <w:r>
+          <w:rPr>
+            <w:noProof/>
+            <w:webHidden/>
+          </w:rPr>
+          <w:fldChar w:fldCharType="begin"/>
+        </w:r>
+        <w:r>
+          <w:rPr>
+            <w:noProof/>
+            <w:webHidden/>
+          </w:rPr>
+          <w:instrText xml:space="preserve"> PAGEREF _Toc59226311 \h </w:instrText>
+        </w:r>
+        <w:r>
+          <w:rPr>
+            <w:noProof/>
+            <w:webHidden/>
+          </w:rPr>
+        </w:r>
+        <w:r>
+          <w:rPr>
+            <w:noProof/>
+            <w:webHidden/>
+          </w:rPr>
+          <w:fldChar w:fldCharType="separate"/>
+        </w:r>
+        <w:r>
+          <w:rPr>
+            <w:noProof/>
+            <w:webHidden/>
+          </w:rPr>
+          <w:t>9</w:t>
+        </w:r>
+        <w:r>
+          <w:rPr>
+            <w:noProof/>
+            <w:webHidden/>
+          </w:rPr>
+          <w:fldChar w:fldCharType="end"/>
+        </w:r>
+      </w:hyperlink>
+    </w:p>
+    <w:p>
+      <w:pPr>
         <w:rPr>
           <w:lang w:eastAsia="lt-LT"/>
         </w:rPr>
@@ -1379,7 +1723,7 @@
           <w:numId w:val="0"/>
         </w:numPr>
       </w:pPr>
-      <w:bookmarkStart w:id="4" w:name="_Toc58875860"/>
+      <w:bookmarkStart w:id="4" w:name="_Toc59226316"/>
       <w:r>
         <w:lastRenderedPageBreak/>
         <w:t>Laboratorinio darbo tikslas</w:t>
@@ -1396,6 +1740,7 @@
           <w:ilvl w:val="0"/>
           <w:numId w:val="29"/>
         </w:numPr>
+        <w:ind w:left="284" w:hanging="284"/>
       </w:pPr>
       <w:r>
         <w:rPr>
@@ -1416,6 +1761,10 @@
     <w:p/>
     <w:p/>
     <w:p>
+      <w:pPr>
+        <w:spacing w:after="120"/>
+        <w:ind w:firstLine="0"/>
+      </w:pPr>
       <w:r>
         <w:rPr>
           <w:b/>
@@ -1427,6 +1776,9 @@
       </w:r>
     </w:p>
     <w:p>
+      <w:pPr>
+        <w:ind w:firstLine="0"/>
+      </w:pPr>
       <w:r>
         <w:t>Matavimo aparatūra pateikta (0.1</w:t>
       </w:r>
@@ -1469,7 +1821,7 @@
                     <pic:cNvPicPr/>
                   </pic:nvPicPr>
                   <pic:blipFill>
-                    <a:blip r:embed="rId11"/>
+                    <a:blip r:embed="rId14"/>
                     <a:stretch>
                       <a:fillRect/>
                     </a:stretch>
@@ -1495,6 +1847,7 @@
         <w:pStyle w:val="Antrat"/>
       </w:pPr>
       <w:fldSimple w:instr=" STYLEREF 1 \s ">
+        <w:bookmarkStart w:id="5" w:name="_Toc59226307"/>
         <w:r>
           <w:rPr>
             <w:noProof/>
@@ -1513,7 +1866,6 @@
           <w:t>1</w:t>
         </w:r>
       </w:fldSimple>
-      <w:bookmarkStart w:id="5" w:name="_Toc58875882"/>
       <w:r>
         <w:t xml:space="preserve"> pav. Matavimo aparatūra</w:t>
       </w:r>
@@ -1521,6 +1873,8 @@
     </w:p>
     <w:p>
       <w:pPr>
+        <w:spacing w:after="120"/>
+        <w:ind w:firstLine="0"/>
         <w:rPr>
           <w:b/>
         </w:rPr>
@@ -1533,6 +1887,9 @@
       </w:r>
     </w:p>
     <w:p>
+      <w:pPr>
+        <w:ind w:firstLine="0"/>
+      </w:pPr>
       <w:r>
         <w:t xml:space="preserve"> 1. Išmatuojame ir užsirašome pradinį vamzdelio ilgį. Atžymime pradinę temperatūrą </w:t>
       </w:r>
@@ -1572,6 +1929,9 @@
       </w:r>
     </w:p>
     <w:p>
+      <w:pPr>
+        <w:ind w:firstLine="0"/>
+      </w:pPr>
       <w:r>
         <w:t xml:space="preserve">2. Įjungiame </w:t>
       </w:r>
@@ -1593,6 +1953,9 @@
       </w:r>
     </w:p>
     <w:p>
+      <w:pPr>
+        <w:ind w:firstLine="0"/>
+      </w:pPr>
       <w:r>
         <w:t xml:space="preserve">3. Nustatome pirmąjį temperatūros tašką – </w:t>
       </w:r>
@@ -1635,6 +1998,9 @@
       </w:r>
     </w:p>
     <w:p>
+      <w:pPr>
+        <w:ind w:firstLine="0"/>
+      </w:pPr>
       <w:r>
         <w:t xml:space="preserve">4. Kai temperatūra tampa kelias sekundes pastovi, atžymime </w:t>
       </w:r>
@@ -1651,6 +2017,9 @@
       </w:r>
     </w:p>
     <w:p>
+      <w:pPr>
+        <w:ind w:firstLine="0"/>
+      </w:pPr>
       <w:r>
         <w:t xml:space="preserve"> 5. Toliau didinam temperatūrą (kas 5 °C iki 70 °C). Kiekvieną kartą, nusistovėjus temperatūrai, užsirašome temperatūrą ir </w:t>
       </w:r>
@@ -1664,16 +2033,25 @@
       </w:r>
     </w:p>
     <w:p>
+      <w:pPr>
+        <w:ind w:firstLine="0"/>
+      </w:pPr>
       <w:r>
         <w:t xml:space="preserve">6. Baigę matavimus, išjungiame įrangą. </w:t>
       </w:r>
     </w:p>
     <w:p>
+      <w:pPr>
+        <w:ind w:firstLine="0"/>
+      </w:pPr>
       <w:r>
         <w:t xml:space="preserve">7. Nubraižome medžiagos pailgėjimo nuo temperatūros ΔL = f (t – t0) priklausomybės grafiką. </w:t>
       </w:r>
     </w:p>
     <w:p>
+      <w:pPr>
+        <w:ind w:firstLine="0"/>
+      </w:pPr>
       <w:r>
         <w:t xml:space="preserve">8. Iš grafiko pasirinktam temperatūros pokyčiui randame ΔL ir pagal (4) formulę apskaičiuojame vidutinį ilgėjimo koeficientą </w:t>
       </w:r>
@@ -1741,6 +2119,9 @@
       </w:r>
     </w:p>
     <w:p>
+      <w:pPr>
+        <w:ind w:firstLine="0"/>
+      </w:pPr>
       <w:r>
         <w:t>9. Visi matavimų ir skaičiavimų duomenys surašomi į laboratorinio darbo rezultatų lentelę</w:t>
       </w:r>
@@ -1749,7 +2130,7 @@
       <w:pPr>
         <w:pStyle w:val="Antrat1"/>
       </w:pPr>
-      <w:bookmarkStart w:id="6" w:name="_Toc58875861"/>
+      <w:bookmarkStart w:id="6" w:name="_Toc59226317"/>
       <w:r>
         <w:lastRenderedPageBreak/>
         <w:t>Eksperimento rezultatai</w:t>
@@ -1766,7 +2147,7 @@
         </w:rPr>
       </w:pPr>
       <w:fldSimple w:instr=" SEQ Lentelė \* ARABIC ">
-        <w:bookmarkStart w:id="7" w:name="_Toc58875876"/>
+        <w:bookmarkStart w:id="7" w:name="_Toc59225794"/>
         <w:r>
           <w:rPr>
             <w:noProof/>
@@ -2111,7 +2492,19 @@
               <w:t>ΔL</w:t>
             </w:r>
             <w:r>
-              <w:t>= 16 mm</w:t>
+              <w:t xml:space="preserve">= </w:t>
+            </w:r>
+            <w:r>
+              <w:t>0.</w:t>
+            </w:r>
+            <w:r>
+              <w:t>1</w:t>
+            </w:r>
+            <w:r>
+              <w:t>4</w:t>
+            </w:r>
+            <w:r>
+              <w:t xml:space="preserve"> mm</w:t>
             </w:r>
           </w:p>
           <w:p>
@@ -2210,7 +2603,7 @@
                 <w:rPr>
                   <w:rFonts w:ascii="Cambria Math" w:hAnsi="Cambria Math"/>
                 </w:rPr>
-                <m:t>30</m:t>
+                <m:t>25</m:t>
               </m:r>
             </m:oMath>
             <w:r>
@@ -2422,7 +2815,7 @@
                       <w:rPr>
                         <w:rFonts w:ascii="Cambria Math" w:hAnsi="Cambria Math"/>
                       </w:rPr>
-                      <m:t>0.16 </m:t>
+                      <m:t>0.14 </m:t>
                     </m:r>
                   </m:num>
                   <m:den>
@@ -2446,7 +2839,7 @@
                           <w:rPr>
                             <w:rFonts w:ascii="Cambria Math" w:hAnsi="Cambria Math"/>
                           </w:rPr>
-                          <m:t>50-30</m:t>
+                          <m:t>45-20</m:t>
                         </m:r>
                       </m:e>
                     </m:d>
@@ -2480,7 +2873,19 @@
               <w:rPr>
                 <w:rFonts w:eastAsiaTheme="minorEastAsia" w:cs="Times New Roman"/>
               </w:rPr>
-              <w:t xml:space="preserve">22,22 </w:t>
+              <w:t>1.</w:t>
+            </w:r>
+            <w:r>
+              <w:rPr>
+                <w:rFonts w:eastAsiaTheme="minorEastAsia" w:cs="Times New Roman"/>
+              </w:rPr>
+              <w:t>55</w:t>
+            </w:r>
+            <w:r>
+              <w:rPr>
+                <w:rFonts w:eastAsiaTheme="minorEastAsia" w:cs="Times New Roman"/>
+              </w:rPr>
+              <w:t xml:space="preserve"> </w:t>
             </w:r>
             <m:oMath>
               <m:r>
@@ -2501,7 +2906,21 @@
                 <w:rFonts w:ascii="Cambria Math" w:eastAsiaTheme="minorEastAsia" w:hAnsi="Cambria Math" w:cs="Times New Roman"/>
                 <w:vertAlign w:val="superscript"/>
               </w:rPr>
-              <w:t xml:space="preserve">-6 </w:t>
+              <w:t>-</w:t>
+            </w:r>
+            <w:r>
+              <w:rPr>
+                <w:rFonts w:ascii="Cambria Math" w:eastAsiaTheme="minorEastAsia" w:hAnsi="Cambria Math" w:cs="Times New Roman"/>
+                <w:vertAlign w:val="superscript"/>
+              </w:rPr>
+              <w:t>5</w:t>
+            </w:r>
+            <w:r>
+              <w:rPr>
+                <w:rFonts w:ascii="Cambria Math" w:eastAsiaTheme="minorEastAsia" w:hAnsi="Cambria Math" w:cs="Times New Roman"/>
+                <w:vertAlign w:val="superscript"/>
+              </w:rPr>
+              <w:t xml:space="preserve"> </w:t>
             </w:r>
             <m:oMath>
               <m:r>
@@ -3084,7 +3503,7 @@
                         <w:rFonts w:ascii="Cambria Math" w:hAnsi="Cambria Math" w:cs="Times New Roman"/>
                         <w:szCs w:val="24"/>
                       </w:rPr>
-                      <m:t>1</m:t>
+                      <m:t>0.05</m:t>
                     </m:r>
                   </m:num>
                   <m:den>
@@ -3120,7 +3539,7 @@
                         <w:rFonts w:ascii="Cambria Math" w:hAnsi="Cambria Math" w:cs="Times New Roman"/>
                         <w:szCs w:val="24"/>
                       </w:rPr>
-                      <m:t>0.01</m:t>
+                      <m:t>0.14</m:t>
                     </m:r>
                   </m:num>
                   <m:den>
@@ -3129,7 +3548,7 @@
                         <w:rFonts w:ascii="Cambria Math" w:hAnsi="Cambria Math" w:cs="Times New Roman"/>
                         <w:szCs w:val="24"/>
                       </w:rPr>
-                      <m:t>0.16</m:t>
+                      <m:t>374</m:t>
                     </m:r>
                   </m:den>
                 </m:f>
@@ -3156,7 +3575,7 @@
                         <w:rFonts w:ascii="Cambria Math" w:hAnsi="Cambria Math" w:cs="Times New Roman"/>
                         <w:szCs w:val="24"/>
                       </w:rPr>
-                      <m:t>1</m:t>
+                      <m:t>15</m:t>
                     </m:r>
                   </m:num>
                   <m:den>
@@ -3165,7 +3584,7 @@
                         <w:rFonts w:ascii="Cambria Math" w:hAnsi="Cambria Math" w:cs="Times New Roman"/>
                         <w:szCs w:val="24"/>
                       </w:rPr>
-                      <m:t>30</m:t>
+                      <m:t>25</m:t>
                     </m:r>
                   </m:den>
                 </m:f>
@@ -3174,7 +3593,7 @@
                     <w:rFonts w:ascii="Cambria Math" w:hAnsi="Cambria Math" w:cs="Times New Roman"/>
                     <w:szCs w:val="24"/>
                   </w:rPr>
-                  <m:t>=0.0982</m:t>
+                  <m:t>=0.6005</m:t>
                 </m:r>
               </m:oMath>
             </m:oMathPara>
@@ -4062,22 +4481,36 @@
     <w:p>
       <w:pPr>
         <w:keepNext/>
-        <w:jc w:val="center"/>
+        <w:ind w:firstLine="0"/>
+      </w:pPr>
+    </w:p>
+    <w:p>
+      <w:pPr>
+        <w:pStyle w:val="Antrat"/>
+        <w:rPr>
+          <w:sz w:val="20"/>
+          <w:szCs w:val="20"/>
+        </w:rPr>
       </w:pPr>
       <w:r>
         <w:rPr>
           <w:noProof/>
-          <w:lang w:eastAsia="lt-LT"/>
         </w:rPr>
         <w:drawing>
-          <wp:inline distT="0" distB="0" distL="0" distR="0" wp14:anchorId="67D87B63" wp14:editId="5F9E505B">
-            <wp:extent cx="5772150" cy="2484000"/>
-            <wp:effectExtent l="0" t="0" r="0" b="12065"/>
-            <wp:docPr id="1" name="Diagrama 1"/>
+          <wp:inline distT="0" distB="0" distL="0" distR="0" wp14:anchorId="43258846" wp14:editId="68CD3983">
+            <wp:extent cx="5629275" cy="3419475"/>
+            <wp:effectExtent l="0" t="0" r="9525" b="9525"/>
+            <wp:docPr id="2" name="Diagrama 2">
+              <a:extLst xmlns:a="http://schemas.openxmlformats.org/drawingml/2006/main">
+                <a:ext uri="{FF2B5EF4-FFF2-40B4-BE49-F238E27FC236}">
+                  <a16:creationId xmlns:a16="http://schemas.microsoft.com/office/drawing/2014/main" id="{929074F9-39B7-4B2F-93E1-0B773DC0169C}"/>
+                </a:ext>
+              </a:extLst>
+            </wp:docPr>
             <wp:cNvGraphicFramePr/>
             <a:graphic xmlns:a="http://schemas.openxmlformats.org/drawingml/2006/main">
               <a:graphicData uri="http://schemas.openxmlformats.org/drawingml/2006/chart">
-                <c:chart xmlns:c="http://schemas.openxmlformats.org/drawingml/2006/chart" xmlns:r="http://schemas.openxmlformats.org/officeDocument/2006/relationships" r:id="rId12"/>
+                <c:chart xmlns:c="http://schemas.openxmlformats.org/drawingml/2006/chart" xmlns:r="http://schemas.openxmlformats.org/officeDocument/2006/relationships" r:id="rId15"/>
               </a:graphicData>
             </a:graphic>
           </wp:inline>
@@ -4088,121 +4521,129 @@
       <w:pPr>
         <w:pStyle w:val="Antrat"/>
         <w:rPr>
-          <w:b w:val="0"/>
-          <w:sz w:val="20"/>
-          <w:szCs w:val="20"/>
-        </w:rPr>
-      </w:pPr>
-      <w:r>
-        <w:rPr>
-          <w:sz w:val="20"/>
-          <w:szCs w:val="20"/>
+          <w:szCs w:val="22"/>
+        </w:rPr>
+      </w:pPr>
+      <w:r>
+        <w:rPr>
+          <w:szCs w:val="22"/>
         </w:rPr>
         <w:fldChar w:fldCharType="begin"/>
       </w:r>
       <w:r>
         <w:rPr>
-          <w:sz w:val="20"/>
-          <w:szCs w:val="20"/>
+          <w:szCs w:val="22"/>
         </w:rPr>
         <w:instrText xml:space="preserve"> STYLEREF 1 \s </w:instrText>
       </w:r>
       <w:r>
         <w:rPr>
-          <w:sz w:val="20"/>
-          <w:szCs w:val="20"/>
+          <w:szCs w:val="22"/>
         </w:rPr>
         <w:fldChar w:fldCharType="separate"/>
       </w:r>
+      <w:bookmarkStart w:id="8" w:name="_Toc59226308"/>
       <w:r>
         <w:rPr>
           <w:noProof/>
-          <w:sz w:val="20"/>
-          <w:szCs w:val="20"/>
+          <w:szCs w:val="22"/>
         </w:rPr>
         <w:t>1</w:t>
       </w:r>
       <w:r>
         <w:rPr>
-          <w:sz w:val="20"/>
-          <w:szCs w:val="20"/>
+          <w:szCs w:val="22"/>
         </w:rPr>
         <w:fldChar w:fldCharType="end"/>
       </w:r>
       <w:r>
         <w:rPr>
-          <w:sz w:val="20"/>
-          <w:szCs w:val="20"/>
+          <w:szCs w:val="22"/>
         </w:rPr>
         <w:t>.</w:t>
       </w:r>
       <w:r>
         <w:rPr>
-          <w:sz w:val="20"/>
-          <w:szCs w:val="20"/>
+          <w:szCs w:val="22"/>
         </w:rPr>
         <w:fldChar w:fldCharType="begin"/>
       </w:r>
       <w:r>
         <w:rPr>
-          <w:sz w:val="20"/>
-          <w:szCs w:val="20"/>
+          <w:szCs w:val="22"/>
         </w:rPr>
         <w:instrText xml:space="preserve"> SEQ pav. \* ARABIC \s 1 </w:instrText>
       </w:r>
       <w:r>
         <w:rPr>
-          <w:sz w:val="20"/>
-          <w:szCs w:val="20"/>
+          <w:szCs w:val="22"/>
         </w:rPr>
         <w:fldChar w:fldCharType="separate"/>
       </w:r>
       <w:r>
         <w:rPr>
           <w:noProof/>
-          <w:sz w:val="20"/>
-          <w:szCs w:val="20"/>
+          <w:szCs w:val="22"/>
         </w:rPr>
         <w:t>1</w:t>
       </w:r>
       <w:r>
         <w:rPr>
-          <w:sz w:val="20"/>
-          <w:szCs w:val="20"/>
+          <w:szCs w:val="22"/>
         </w:rPr>
         <w:fldChar w:fldCharType="end"/>
       </w:r>
       <w:r>
         <w:rPr>
-          <w:sz w:val="20"/>
-          <w:szCs w:val="20"/>
+          <w:szCs w:val="22"/>
         </w:rPr>
         <w:t xml:space="preserve"> pav. </w:t>
       </w:r>
       <w:r>
         <w:rPr>
-          <w:b w:val="0"/>
-          <w:sz w:val="20"/>
-          <w:szCs w:val="20"/>
+          <w:szCs w:val="22"/>
         </w:rPr>
         <w:t>M</w:t>
       </w:r>
       <w:r>
         <w:rPr>
-          <w:b w:val="0"/>
-          <w:sz w:val="20"/>
-          <w:szCs w:val="20"/>
+          <w:szCs w:val="22"/>
         </w:rPr>
         <w:t xml:space="preserve">edžiagos pailgėjimo nuo temperatūros ΔL = f </w:t>
       </w:r>
       <w:r>
         <w:rPr>
-          <w:b w:val="0"/>
-          <w:sz w:val="20"/>
-          <w:szCs w:val="20"/>
-        </w:rPr>
-        <w:t>(t – t0) priklausomybės grafikas</w:t>
-      </w:r>
+          <w:szCs w:val="22"/>
+        </w:rPr>
+        <w:t>(t</w:t>
+      </w:r>
+      <w:r>
+        <w:rPr>
+          <w:szCs w:val="22"/>
+          <w:vertAlign w:val="subscript"/>
+        </w:rPr>
+        <w:t>1</w:t>
+      </w:r>
+      <w:r>
+        <w:rPr>
+          <w:szCs w:val="22"/>
+        </w:rPr>
+        <w:t xml:space="preserve"> – t</w:t>
+      </w:r>
+      <w:r>
+        <w:rPr>
+          <w:szCs w:val="22"/>
+          <w:vertAlign w:val="subscript"/>
+        </w:rPr>
+        <w:t>0</w:t>
+      </w:r>
+      <w:r>
+        <w:rPr>
+          <w:szCs w:val="22"/>
+        </w:rPr>
+        <w:t>) priklausomybės grafikas</w:t>
+      </w:r>
+      <w:bookmarkEnd w:id="8"/>
     </w:p>
     <w:p/>
     <w:p>
@@ -4218,6 +4659,7 @@
           <w:b/>
           <w:bCs/>
         </w:rPr>
+        <w:lastRenderedPageBreak/>
         <w:t>Išvados</w:t>
       </w:r>
     </w:p>
@@ -4232,27 +4674,28 @@
     </w:p>
     <w:p>
       <w:pPr>
+        <w:ind w:firstLine="0"/>
         <w:jc w:val="left"/>
         <w:rPr>
           <w:rFonts w:eastAsiaTheme="minorEastAsia" w:cs="Times New Roman"/>
-          <w:sz w:val="22"/>
-        </w:rPr>
-      </w:pPr>
-      <w:r>
-        <w:rPr>
-          <w:sz w:val="22"/>
+          <w:szCs w:val="24"/>
+        </w:rPr>
+      </w:pPr>
+      <w:r>
+        <w:rPr>
+          <w:szCs w:val="24"/>
         </w:rPr>
         <w:t>Atlikus darbą</w:t>
       </w:r>
       <w:r>
         <w:rPr>
-          <w:sz w:val="22"/>
+          <w:szCs w:val="24"/>
         </w:rPr>
         <w:t>,</w:t>
       </w:r>
       <w:r>
         <w:rPr>
-          <w:sz w:val="22"/>
+          <w:szCs w:val="24"/>
         </w:rPr>
         <w:t xml:space="preserve"> apskaičiuotas vidutinis ilgėjimo koeficientas </w:t>
       </w:r>
@@ -4264,8 +4707,7 @@
                 <w:rFonts w:ascii="Cambria Math" w:hAnsi="Cambria Math"/>
                 <w:b/>
                 <w:bCs/>
-                <w:sz w:val="20"/>
-                <w:szCs w:val="20"/>
+                <w:szCs w:val="24"/>
               </w:rPr>
             </m:ctrlPr>
           </m:sSubPr>
@@ -4278,8 +4720,7 @@
                 <w:rFonts w:ascii="Cambria Math" w:hAnsi="Cambria Math"/>
                 <w:b/>
                 <w:bCs/>
-                <w:sz w:val="20"/>
-                <w:szCs w:val="20"/>
+                <w:szCs w:val="24"/>
               </w:rPr>
               <w:sym w:font="Symbol" w:char="F061"/>
             </m:r>
@@ -4291,8 +4732,7 @@
               </m:rPr>
               <w:rPr>
                 <w:rFonts w:ascii="Cambria Math" w:hAnsi="Cambria Math"/>
-                <w:sz w:val="20"/>
-                <w:szCs w:val="20"/>
+                <w:szCs w:val="24"/>
               </w:rPr>
               <m:t>v</m:t>
             </m:r>
@@ -4304,34 +4744,29 @@
           </m:rPr>
           <w:rPr>
             <w:rFonts w:ascii="Cambria Math" w:hAnsi="Cambria Math"/>
-            <w:sz w:val="20"/>
-            <w:szCs w:val="20"/>
-            <w:lang w:val="en-US"/>
+            <w:szCs w:val="24"/>
           </w:rPr>
           <m:t>=</m:t>
         </m:r>
       </m:oMath>
       <w:r>
         <w:rPr>
-          <w:sz w:val="20"/>
-          <w:szCs w:val="20"/>
+          <w:szCs w:val="24"/>
         </w:rPr>
         <w:t xml:space="preserve"> </w:t>
       </w:r>
       <w:r>
         <w:rPr>
           <w:rFonts w:eastAsiaTheme="minorEastAsia" w:cs="Times New Roman"/>
-          <w:sz w:val="20"/>
-          <w:szCs w:val="20"/>
-        </w:rPr>
-        <w:t xml:space="preserve">22,22 </w:t>
+          <w:szCs w:val="24"/>
+        </w:rPr>
+        <w:t xml:space="preserve">1.55 </w:t>
       </w:r>
       <m:oMath>
         <m:r>
           <w:rPr>
             <w:rFonts w:ascii="Cambria Math" w:hAnsi="Cambria Math"/>
-            <w:sz w:val="20"/>
-            <w:szCs w:val="20"/>
+            <w:szCs w:val="24"/>
           </w:rPr>
           <m:t>*</m:t>
         </m:r>
@@ -4339,26 +4774,23 @@
       <w:r>
         <w:rPr>
           <w:rFonts w:ascii="Cambria Math" w:eastAsiaTheme="minorEastAsia" w:hAnsi="Cambria Math" w:cs="Times New Roman"/>
-          <w:sz w:val="20"/>
-          <w:szCs w:val="20"/>
+          <w:szCs w:val="24"/>
         </w:rPr>
         <w:t xml:space="preserve"> 10</w:t>
       </w:r>
       <w:r>
         <w:rPr>
           <w:rFonts w:ascii="Cambria Math" w:eastAsiaTheme="minorEastAsia" w:hAnsi="Cambria Math" w:cs="Times New Roman"/>
-          <w:sz w:val="20"/>
-          <w:szCs w:val="20"/>
+          <w:szCs w:val="24"/>
           <w:vertAlign w:val="superscript"/>
         </w:rPr>
-        <w:t xml:space="preserve">-6 </w:t>
+        <w:t xml:space="preserve">-5 </w:t>
       </w:r>
       <m:oMath>
         <m:r>
           <w:rPr>
             <w:rFonts w:ascii="Cambria Math" w:hAnsi="Cambria Math"/>
-            <w:sz w:val="20"/>
-            <w:szCs w:val="20"/>
+            <w:szCs w:val="24"/>
           </w:rPr>
           <m:t>(</m:t>
         </m:r>
@@ -4368,8 +4800,7 @@
               <w:rPr>
                 <w:rFonts w:ascii="Cambria Math" w:hAnsi="Cambria Math"/>
                 <w:i/>
-                <w:sz w:val="20"/>
-                <w:szCs w:val="20"/>
+                <w:szCs w:val="24"/>
               </w:rPr>
             </m:ctrlPr>
           </m:sSupPr>
@@ -4377,8 +4808,7 @@
             <m:r>
               <w:rPr>
                 <w:rFonts w:ascii="Cambria Math" w:hAnsi="Cambria Math"/>
-                <w:sz w:val="20"/>
-                <w:szCs w:val="20"/>
+                <w:szCs w:val="24"/>
               </w:rPr>
               <m:t>K</m:t>
             </m:r>
@@ -4387,8 +4817,7 @@
             <m:r>
               <w:rPr>
                 <w:rFonts w:ascii="Cambria Math" w:hAnsi="Cambria Math"/>
-                <w:sz w:val="20"/>
-                <w:szCs w:val="20"/>
+                <w:szCs w:val="24"/>
               </w:rPr>
               <m:t>-1</m:t>
             </m:r>
@@ -4397,8 +4826,7 @@
         <m:r>
           <w:rPr>
             <w:rFonts w:ascii="Cambria Math" w:hAnsi="Cambria Math"/>
-            <w:sz w:val="20"/>
-            <w:szCs w:val="20"/>
+            <w:szCs w:val="24"/>
           </w:rPr>
           <m:t>)</m:t>
         </m:r>
@@ -4406,52 +4834,52 @@
       <w:r>
         <w:rPr>
           <w:rFonts w:ascii="Cambria Math" w:eastAsiaTheme="minorEastAsia" w:hAnsi="Cambria Math" w:cs="Times New Roman"/>
-          <w:sz w:val="20"/>
-          <w:szCs w:val="20"/>
+          <w:szCs w:val="24"/>
         </w:rPr>
         <w:t xml:space="preserve">, </w:t>
       </w:r>
       <w:r>
         <w:rPr>
           <w:rFonts w:eastAsiaTheme="minorEastAsia" w:cs="Times New Roman"/>
-          <w:sz w:val="22"/>
-        </w:rPr>
-        <w:t>remiantis rezultatu, tiriamo</w:t>
+          <w:szCs w:val="24"/>
+        </w:rPr>
+        <w:t>remiantis rezultatu, tiriamos medžiagos kilmė galimai yra plieno lydinys</w:t>
       </w:r>
       <w:r>
         <w:rPr>
           <w:rFonts w:eastAsiaTheme="minorEastAsia" w:cs="Times New Roman"/>
-          <w:sz w:val="22"/>
-        </w:rPr>
-        <w:t>s medžiagos kilmė galimai yra plieno lydinys</w:t>
+          <w:szCs w:val="24"/>
+        </w:rPr>
+        <w:t xml:space="preserve"> ar </w:t>
       </w:r>
       <w:r>
         <w:rPr>
           <w:rFonts w:eastAsiaTheme="minorEastAsia" w:cs="Times New Roman"/>
-          <w:sz w:val="22"/>
-        </w:rPr>
-        <w:t xml:space="preserve"> ar žalvaris</w:t>
+          <w:szCs w:val="24"/>
+        </w:rPr>
+        <w:t>geležis</w:t>
       </w:r>
       <w:r>
         <w:rPr>
           <w:rFonts w:eastAsiaTheme="minorEastAsia" w:cs="Times New Roman"/>
-          <w:sz w:val="22"/>
+          <w:szCs w:val="24"/>
         </w:rPr>
         <w:t xml:space="preserve">. </w:t>
       </w:r>
     </w:p>
     <w:p>
       <w:pPr>
+        <w:ind w:firstLine="0"/>
         <w:jc w:val="left"/>
         <w:rPr>
           <w:rFonts w:eastAsiaTheme="minorEastAsia" w:cs="Times New Roman"/>
-          <w:sz w:val="22"/>
+          <w:szCs w:val="24"/>
         </w:rPr>
       </w:pPr>
       <w:r>
         <w:rPr>
           <w:rFonts w:eastAsiaTheme="minorEastAsia" w:cs="Times New Roman"/>
-          <w:sz w:val="22"/>
+          <w:szCs w:val="24"/>
         </w:rPr>
         <w:t xml:space="preserve">Ribinė ilgėjimo koeficiento santykinė paklaida </w:t>
       </w:r>
@@ -4462,7 +4890,7 @@
               <w:rPr>
                 <w:rFonts w:ascii="Cambria Math" w:hAnsi="Cambria Math" w:cs="Times New Roman"/>
                 <w:i/>
-                <w:sz w:val="22"/>
+                <w:szCs w:val="24"/>
               </w:rPr>
             </m:ctrlPr>
           </m:fPr>
@@ -4475,7 +4903,7 @@
                 <w:rFonts w:ascii="Cambria Math" w:hAnsi="Cambria Math"/>
                 <w:b/>
                 <w:bCs/>
-                <w:sz w:val="22"/>
+                <w:szCs w:val="24"/>
               </w:rPr>
               <w:sym w:font="Symbol" w:char="F044"/>
             </m:r>
@@ -4487,7 +4915,7 @@
                 <w:rFonts w:ascii="Cambria Math" w:hAnsi="Cambria Math"/>
                 <w:b/>
                 <w:bCs/>
-                <w:sz w:val="22"/>
+                <w:szCs w:val="24"/>
               </w:rPr>
               <w:sym w:font="Symbol" w:char="F061"/>
             </m:r>
@@ -4500,7 +4928,7 @@
                     <w:rFonts w:ascii="Cambria Math" w:hAnsi="Cambria Math"/>
                     <w:b/>
                     <w:bCs/>
-                    <w:sz w:val="22"/>
+                    <w:szCs w:val="24"/>
                   </w:rPr>
                 </m:ctrlPr>
               </m:sSubPr>
@@ -4513,7 +4941,7 @@
                     <w:rFonts w:ascii="Cambria Math" w:hAnsi="Cambria Math"/>
                     <w:b/>
                     <w:bCs/>
-                    <w:sz w:val="22"/>
+                    <w:szCs w:val="24"/>
                   </w:rPr>
                   <w:sym w:font="Symbol" w:char="F061"/>
                 </m:r>
@@ -4525,7 +4953,7 @@
                   </m:rPr>
                   <w:rPr>
                     <w:rFonts w:ascii="Cambria Math" w:hAnsi="Cambria Math"/>
-                    <w:sz w:val="22"/>
+                    <w:szCs w:val="24"/>
                   </w:rPr>
                   <m:t>v</m:t>
                 </m:r>
@@ -4536,119 +4964,112 @@
         <m:r>
           <w:rPr>
             <w:rFonts w:ascii="Cambria Math" w:hAnsi="Cambria Math" w:cs="Times New Roman"/>
-            <w:sz w:val="22"/>
+            <w:szCs w:val="24"/>
           </w:rPr>
-          <m:t>=0.0982</m:t>
+          <m:t>=0.6005</m:t>
         </m:r>
       </m:oMath>
       <w:r>
         <w:rPr>
           <w:rFonts w:eastAsiaTheme="minorEastAsia" w:cs="Times New Roman"/>
-          <w:sz w:val="22"/>
+          <w:szCs w:val="24"/>
         </w:rPr>
         <w:t>. Paklaid</w:t>
       </w:r>
       <w:r>
         <w:rPr>
           <w:rFonts w:eastAsiaTheme="minorEastAsia" w:cs="Times New Roman"/>
-          <w:sz w:val="22"/>
+          <w:szCs w:val="24"/>
         </w:rPr>
         <w:t>os priežastys:</w:t>
       </w:r>
       <w:r>
         <w:rPr>
           <w:rFonts w:eastAsiaTheme="minorEastAsia" w:cs="Times New Roman"/>
-          <w:sz w:val="22"/>
+          <w:szCs w:val="24"/>
         </w:rPr>
         <w:t xml:space="preserve"> žmogišk</w:t>
       </w:r>
       <w:r>
         <w:rPr>
           <w:rFonts w:eastAsiaTheme="minorEastAsia" w:cs="Times New Roman"/>
-          <w:sz w:val="22"/>
+          <w:szCs w:val="24"/>
         </w:rPr>
         <w:t>asis</w:t>
       </w:r>
       <w:r>
         <w:rPr>
           <w:rFonts w:eastAsiaTheme="minorEastAsia" w:cs="Times New Roman"/>
-          <w:sz w:val="22"/>
+          <w:szCs w:val="24"/>
         </w:rPr>
         <w:t xml:space="preserve"> faktori</w:t>
       </w:r>
       <w:r>
         <w:rPr>
           <w:rFonts w:eastAsiaTheme="minorEastAsia" w:cs="Times New Roman"/>
-          <w:sz w:val="22"/>
+          <w:szCs w:val="24"/>
         </w:rPr>
         <w:t>us</w:t>
       </w:r>
       <w:r>
         <w:rPr>
           <w:rFonts w:eastAsiaTheme="minorEastAsia" w:cs="Times New Roman"/>
-          <w:sz w:val="22"/>
+          <w:szCs w:val="24"/>
         </w:rPr>
         <w:t>, skaičių apvalinim</w:t>
       </w:r>
       <w:r>
         <w:rPr>
           <w:rFonts w:eastAsiaTheme="minorEastAsia" w:cs="Times New Roman"/>
-          <w:sz w:val="22"/>
+          <w:szCs w:val="24"/>
         </w:rPr>
         <w:t>as</w:t>
       </w:r>
       <w:r>
         <w:rPr>
           <w:rFonts w:eastAsiaTheme="minorEastAsia" w:cs="Times New Roman"/>
-          <w:sz w:val="22"/>
+          <w:szCs w:val="24"/>
         </w:rPr>
         <w:t xml:space="preserve"> ar tyrimo prietaisų netikslum</w:t>
       </w:r>
       <w:r>
         <w:rPr>
           <w:rFonts w:eastAsiaTheme="minorEastAsia" w:cs="Times New Roman"/>
-          <w:sz w:val="22"/>
+          <w:szCs w:val="24"/>
         </w:rPr>
         <w:t>ai</w:t>
       </w:r>
       <w:r>
         <w:rPr>
           <w:rFonts w:eastAsiaTheme="minorEastAsia" w:cs="Times New Roman"/>
-          <w:sz w:val="22"/>
+          <w:szCs w:val="24"/>
         </w:rPr>
         <w:t>.</w:t>
       </w:r>
     </w:p>
     <w:p>
       <w:pPr>
-        <w:ind w:firstLine="0"/>
-        <w:jc w:val="left"/>
-        <w:rPr>
-          <w:rFonts w:cs="Times New Roman"/>
-          <w:sz w:val="22"/>
-        </w:rPr>
-      </w:pPr>
+        <w:pStyle w:val="Antrat1"/>
+      </w:pPr>
+      <w:bookmarkStart w:id="9" w:name="_Toc59226318"/>
+      <w:r>
+        <w:lastRenderedPageBreak/>
+        <w:t>P</w:t>
+      </w:r>
+      <w:r>
+        <w:t>rogramos vadovas</w:t>
+      </w:r>
+      <w:bookmarkEnd w:id="9"/>
     </w:p>
     <w:p>
       <w:pPr>
-        <w:pStyle w:val="Antrat1"/>
-      </w:pPr>
-      <w:bookmarkStart w:id="8" w:name="_Toc58875862"/>
-      <w:r>
-        <w:lastRenderedPageBreak/>
-        <w:t>P</w:t>
-      </w:r>
-      <w:r>
-        <w:t>rogramos vadovas</w:t>
-      </w:r>
-      <w:bookmarkEnd w:id="8"/>
-    </w:p>
-    <w:p>
-      <w:pPr>
         <w:ind w:firstLine="0"/>
       </w:pPr>
       <w:r>
-        <w:t xml:space="preserve">Pradėjus programos veikimą , atsiranda grafinę sąsają, kurios pagalba nustačius norimus duomenis bus apskaičiuojama </w:t>
+        <w:t xml:space="preserve">Prieš pradedant programą, gali reikėti išsijungti antivirusinę įrangą, nes ji gali šią programą atpažinti kaip kenksmingą. </w:t>
+      </w:r>
+      <w:r>
+        <w:t xml:space="preserve">Pradėjus programos veikimą, atsiranda grafinę sąsają, kurios pagalba nustačius norimus duomenis bus apskaičiuojama </w:t>
       </w:r>
       <w:r>
         <w:rPr>
@@ -4709,7 +5130,7 @@
                     <pic:cNvPicPr/>
                   </pic:nvPicPr>
                   <pic:blipFill>
-                    <a:blip r:embed="rId13">
+                    <a:blip r:embed="rId16">
                       <a:extLst>
                         <a:ext uri="{28A0092B-C50C-407E-A947-70E740481C1C}">
                           <a14:useLocalDpi xmlns:a14="http://schemas.microsoft.com/office/drawing/2010/main" val="0"/>
@@ -4875,10 +5296,8 @@
                                 <w:sz w:val="24"/>
                               </w:rPr>
                             </w:pPr>
-                            <w:r>
-                              <w:t xml:space="preserve">pav. </w:t>
-                            </w:r>
                             <w:fldSimple w:instr=" STYLEREF 1 \s ">
+                              <w:bookmarkStart w:id="10" w:name="_Toc59226309"/>
                               <w:r>
                                 <w:rPr>
                                   <w:noProof/>
@@ -4898,8 +5317,15 @@
                               </w:r>
                             </w:fldSimple>
                             <w:r>
-                              <w:t xml:space="preserve"> Grafinės sąsajos atvaizdas skaičiuojant galutinį kūno ilgį</w:t>
+                              <w:t xml:space="preserve"> </w:t>
                             </w:r>
+                            <w:r>
+                              <w:t xml:space="preserve">pav. </w:t>
+                            </w:r>
+                            <w:r>
+                              <w:t>Grafinės sąsajos atvaizdas skaičiuojant galutinį kūno ilgį</w:t>
+                            </w:r>
+                            <w:bookmarkEnd w:id="10"/>
                           </w:p>
                         </w:txbxContent>
                       </wps:txbx>
@@ -4932,10 +5358,8 @@
                           <w:sz w:val="24"/>
                         </w:rPr>
                       </w:pPr>
-                      <w:r>
-                        <w:t xml:space="preserve">pav. </w:t>
-                      </w:r>
                       <w:fldSimple w:instr=" STYLEREF 1 \s ">
+                        <w:bookmarkStart w:id="11" w:name="_Toc59226309"/>
                         <w:r>
                           <w:rPr>
                             <w:noProof/>
@@ -4955,8 +5379,15 @@
                         </w:r>
                       </w:fldSimple>
                       <w:r>
-                        <w:t xml:space="preserve"> Grafinės sąsajos atvaizdas skaičiuojant galutinį kūno ilgį</w:t>
+                        <w:t xml:space="preserve"> </w:t>
                       </w:r>
+                      <w:r>
+                        <w:t xml:space="preserve">pav. </w:t>
+                      </w:r>
+                      <w:r>
+                        <w:t>Grafinės sąsajos atvaizdas skaičiuojant galutinį kūno ilgį</w:t>
+                      </w:r>
+                      <w:bookmarkEnd w:id="11"/>
                     </w:p>
                   </w:txbxContent>
                 </v:textbox>
@@ -5065,7 +5496,7 @@
                     <pic:cNvPicPr/>
                   </pic:nvPicPr>
                   <pic:blipFill>
-                    <a:blip r:embed="rId14">
+                    <a:blip r:embed="rId17">
                       <a:extLst>
                         <a:ext uri="{28A0092B-C50C-407E-A947-70E740481C1C}">
                           <a14:useLocalDpi xmlns:a14="http://schemas.microsoft.com/office/drawing/2010/main" val="0"/>
@@ -5221,10 +5652,8 @@
                                 <w:sz w:val="24"/>
                               </w:rPr>
                             </w:pPr>
-                            <w:r>
-                              <w:t xml:space="preserve">pav. </w:t>
-                            </w:r>
                             <w:fldSimple w:instr=" STYLEREF 1 \s ">
+                              <w:bookmarkStart w:id="12" w:name="_Toc59226310"/>
                               <w:r>
                                 <w:rPr>
                                   <w:noProof/>
@@ -5244,7 +5673,13 @@
                               </w:r>
                             </w:fldSimple>
                             <w:r>
-                              <w:t xml:space="preserve"> Grafinės sąsajos atvaizdas </w:t>
+                              <w:t xml:space="preserve"> </w:t>
+                            </w:r>
+                            <w:r>
+                              <w:t xml:space="preserve">pav. </w:t>
+                            </w:r>
+                            <w:r>
+                              <w:t xml:space="preserve">Grafinės sąsajos atvaizdas </w:t>
                             </w:r>
                             <w:r>
                               <w:rPr>
@@ -5255,6 +5690,7 @@
                             <w:r>
                               <w:t xml:space="preserve"> skaičiavimui</w:t>
                             </w:r>
+                            <w:bookmarkEnd w:id="12"/>
                           </w:p>
                         </w:txbxContent>
                       </wps:txbx>
@@ -5283,10 +5719,8 @@
                           <w:sz w:val="24"/>
                         </w:rPr>
                       </w:pPr>
-                      <w:r>
-                        <w:t xml:space="preserve">pav. </w:t>
-                      </w:r>
                       <w:fldSimple w:instr=" STYLEREF 1 \s ">
+                        <w:bookmarkStart w:id="13" w:name="_Toc59226310"/>
                         <w:r>
                           <w:rPr>
                             <w:noProof/>
@@ -5306,7 +5740,13 @@
                         </w:r>
                       </w:fldSimple>
                       <w:r>
-                        <w:t xml:space="preserve"> Grafinės sąsajos atvaizdas </w:t>
+                        <w:t xml:space="preserve"> </w:t>
+                      </w:r>
+                      <w:r>
+                        <w:t xml:space="preserve">pav. </w:t>
+                      </w:r>
+                      <w:r>
+                        <w:t xml:space="preserve">Grafinės sąsajos atvaizdas </w:t>
                       </w:r>
                       <w:r>
                         <w:rPr>
@@ -5317,6 +5757,7 @@
                       <w:r>
                         <w:t xml:space="preserve"> skaičiavimui</w:t>
                       </w:r>
+                      <w:bookmarkEnd w:id="13"/>
                     </w:p>
                   </w:txbxContent>
                 </v:textbox>
@@ -5332,7 +5773,6 @@
         <w:ind w:firstLine="0"/>
       </w:pPr>
       <w:r>
-        <w:lastRenderedPageBreak/>
         <w:t xml:space="preserve">Norint apskaičiuoti </w:t>
       </w:r>
       <w:r>
@@ -5437,7 +5877,6 @@
       <w:r>
         <w:rPr>
           <w:rFonts w:cs="Times New Roman"/>
-          <w:lang w:val="en-US"/>
         </w:rPr>
         <w:t>=</w:t>
       </w:r>
@@ -5487,7 +5926,7 @@
                     </pic:cNvPicPr>
                   </pic:nvPicPr>
                   <pic:blipFill>
-                    <a:blip r:embed="rId15">
+                    <a:blip r:embed="rId18">
                       <a:extLst>
                         <a:ext uri="{28A0092B-C50C-407E-A947-70E740481C1C}">
                           <a14:useLocalDpi xmlns:a14="http://schemas.microsoft.com/office/drawing/2010/main" val="0"/>
@@ -5628,10 +6067,8 @@
                                 <w:sz w:val="24"/>
                               </w:rPr>
                             </w:pPr>
-                            <w:r>
-                              <w:t xml:space="preserve">pav. </w:t>
-                            </w:r>
                             <w:fldSimple w:instr=" STYLEREF 1 \s ">
+                              <w:bookmarkStart w:id="14" w:name="_Toc59226311"/>
                               <w:r>
                                 <w:rPr>
                                   <w:noProof/>
@@ -5651,7 +6088,13 @@
                               </w:r>
                             </w:fldSimple>
                             <w:r>
-                              <w:t xml:space="preserve"> Grafinės sąsajos atvaizdas apskaičiavus </w:t>
+                              <w:t xml:space="preserve"> </w:t>
+                            </w:r>
+                            <w:r>
+                              <w:t xml:space="preserve">pav. </w:t>
+                            </w:r>
+                            <w:r>
+                              <w:t xml:space="preserve">Grafinės sąsajos atvaizdas apskaičiavus </w:t>
                             </w:r>
                             <w:r>
                               <w:rPr>
@@ -5662,6 +6105,7 @@
                             <w:r>
                               <w:t xml:space="preserve"> reikšmę</w:t>
                             </w:r>
+                            <w:bookmarkEnd w:id="14"/>
                           </w:p>
                         </w:txbxContent>
                       </wps:txbx>
@@ -5690,10 +6134,8 @@
                           <w:sz w:val="24"/>
                         </w:rPr>
                       </w:pPr>
-                      <w:r>
-                        <w:t xml:space="preserve">pav. </w:t>
-                      </w:r>
                       <w:fldSimple w:instr=" STYLEREF 1 \s ">
+                        <w:bookmarkStart w:id="15" w:name="_Toc59226311"/>
                         <w:r>
                           <w:rPr>
                             <w:noProof/>
@@ -5713,7 +6155,13 @@
                         </w:r>
                       </w:fldSimple>
                       <w:r>
-                        <w:t xml:space="preserve"> Grafinės sąsajos atvaizdas apskaičiavus </w:t>
+                        <w:t xml:space="preserve"> </w:t>
+                      </w:r>
+                      <w:r>
+                        <w:t xml:space="preserve">pav. </w:t>
+                      </w:r>
+                      <w:r>
+                        <w:t xml:space="preserve">Grafinės sąsajos atvaizdas apskaičiavus </w:t>
                       </w:r>
                       <w:r>
                         <w:rPr>
@@ -5724,6 +6172,7 @@
                       <w:r>
                         <w:t xml:space="preserve"> reikšmę</w:t>
                       </w:r>
+                      <w:bookmarkEnd w:id="15"/>
                     </w:p>
                   </w:txbxContent>
                 </v:textbox>
@@ -5735,8 +6184,8 @@
       </w:r>
     </w:p>
     <w:sectPr>
-      <w:footerReference w:type="even" r:id="rId16"/>
-      <w:footerReference w:type="default" r:id="rId17"/>
+      <w:footerReference w:type="even" r:id="rId19"/>
+      <w:footerReference w:type="default" r:id="rId20"/>
       <w:pgSz w:w="11906" w:h="16838" w:code="9"/>
       <w:pgMar w:top="1021" w:right="1021" w:bottom="1021" w:left="1134" w:header="567" w:footer="567" w:gutter="0"/>
       <w:cols w:space="1296"/>
@@ -9253,110 +9702,200 @@
   </mc:AlternateContent>
   <c:chart>
     <c:title>
+      <c:tx>
+        <c:rich>
+          <a:bodyPr rot="0" spcFirstLastPara="1" vertOverflow="ellipsis" vert="horz" wrap="square" anchor="ctr" anchorCtr="1"/>
+          <a:lstStyle/>
+          <a:p>
+            <a:pPr>
+              <a:defRPr sz="1400" b="0" i="0" u="none" strike="noStrike" kern="1200" spc="0" baseline="0">
+                <a:solidFill>
+                  <a:schemeClr val="tx1">
+                    <a:lumMod val="65000"/>
+                    <a:lumOff val="35000"/>
+                  </a:schemeClr>
+                </a:solidFill>
+                <a:latin typeface="+mn-lt"/>
+                <a:ea typeface="+mn-ea"/>
+                <a:cs typeface="+mn-cs"/>
+              </a:defRPr>
+            </a:pPr>
+            <a:r>
+              <a:rPr lang="el-GR" b="1"/>
+              <a:t>Δ</a:t>
+            </a:r>
+            <a:r>
+              <a:rPr lang="en-GB" b="1"/>
+              <a:t>L = f(t</a:t>
+            </a:r>
+            <a:r>
+              <a:rPr lang="en-GB" b="1" baseline="-25000"/>
+              <a:t>1</a:t>
+            </a:r>
+            <a:r>
+              <a:rPr lang="en-GB" b="1"/>
+              <a:t>-t</a:t>
+            </a:r>
+            <a:r>
+              <a:rPr lang="en-GB" b="1" baseline="-25000"/>
+              <a:t>0</a:t>
+            </a:r>
+            <a:r>
+              <a:rPr lang="en-GB" b="1"/>
+              <a:t>)</a:t>
+            </a:r>
+          </a:p>
+        </c:rich>
+      </c:tx>
       <c:overlay val="0"/>
+      <c:spPr>
+        <a:noFill/>
+        <a:ln>
+          <a:noFill/>
+        </a:ln>
+        <a:effectLst/>
+      </c:spPr>
+      <c:txPr>
+        <a:bodyPr rot="0" spcFirstLastPara="1" vertOverflow="ellipsis" vert="horz" wrap="square" anchor="ctr" anchorCtr="1"/>
+        <a:lstStyle/>
+        <a:p>
+          <a:pPr>
+            <a:defRPr sz="1400" b="0" i="0" u="none" strike="noStrike" kern="1200" spc="0" baseline="0">
+              <a:solidFill>
+                <a:schemeClr val="tx1">
+                  <a:lumMod val="65000"/>
+                  <a:lumOff val="35000"/>
+                </a:schemeClr>
+              </a:solidFill>
+              <a:latin typeface="+mn-lt"/>
+              <a:ea typeface="+mn-ea"/>
+              <a:cs typeface="+mn-cs"/>
+            </a:defRPr>
+          </a:pPr>
+          <a:endParaRPr lang="en-US"/>
+        </a:p>
+      </c:txPr>
     </c:title>
     <c:autoTitleDeleted val="0"/>
     <c:plotArea>
       <c:layout/>
-      <c:scatterChart>
-        <c:scatterStyle val="smoothMarker"/>
+      <c:lineChart>
+        <c:grouping val="standard"/>
         <c:varyColors val="0"/>
         <c:ser>
           <c:idx val="0"/>
           <c:order val="0"/>
           <c:tx>
             <c:strRef>
-              <c:f>Lapas1!$C$1</c:f>
+              <c:f>Lapas1!$D$4</c:f>
               <c:strCache>
                 <c:ptCount val="1"/>
                 <c:pt idx="0">
-                  <c:v>ΔL = f (t – t0)</c:v>
+                  <c:v>ΔL = f(t1-t0)</c:v>
                 </c:pt>
               </c:strCache>
             </c:strRef>
           </c:tx>
-          <c:xVal>
+          <c:spPr>
+            <a:ln w="28575" cap="rnd">
+              <a:solidFill>
+                <a:schemeClr val="accent1"/>
+              </a:solidFill>
+              <a:round/>
+            </a:ln>
+            <a:effectLst/>
+          </c:spPr>
+          <c:marker>
+            <c:symbol val="circle"/>
+            <c:size val="5"/>
+            <c:spPr>
+              <a:solidFill>
+                <a:schemeClr val="accent1"/>
+              </a:solidFill>
+              <a:ln w="9525">
+                <a:solidFill>
+                  <a:schemeClr val="accent1"/>
+                </a:solidFill>
+              </a:ln>
+              <a:effectLst/>
+            </c:spPr>
+          </c:marker>
+          <c:cat>
             <c:numRef>
-              <c:f>Lapas1!$B$2:$B$11</c:f>
+              <c:f>Lapas1!$C$1:$C$9</c:f>
               <c:numCache>
                 <c:formatCode>General</c:formatCode>
-                <c:ptCount val="10"/>
+                <c:ptCount val="9"/>
                 <c:pt idx="0">
-                  <c:v>0</c:v>
+                  <c:v>10</c:v>
                 </c:pt>
                 <c:pt idx="1">
-                  <c:v>10</c:v>
+                  <c:v>15</c:v>
                 </c:pt>
                 <c:pt idx="2">
-                  <c:v>15</c:v>
+                  <c:v>20</c:v>
                 </c:pt>
                 <c:pt idx="3">
-                  <c:v>20</c:v>
+                  <c:v>25</c:v>
                 </c:pt>
                 <c:pt idx="4">
-                  <c:v>25</c:v>
+                  <c:v>30</c:v>
                 </c:pt>
                 <c:pt idx="5">
-                  <c:v>30</c:v>
+                  <c:v>35</c:v>
                 </c:pt>
                 <c:pt idx="6">
-                  <c:v>35</c:v>
+                  <c:v>40</c:v>
                 </c:pt>
                 <c:pt idx="7">
-                  <c:v>40</c:v>
+                  <c:v>45</c:v>
                 </c:pt>
                 <c:pt idx="8">
-                  <c:v>45</c:v>
-                </c:pt>
-                <c:pt idx="9">
                   <c:v>50</c:v>
                 </c:pt>
               </c:numCache>
             </c:numRef>
-          </c:xVal>
-          <c:yVal>
+          </c:cat>
+          <c:val>
             <c:numRef>
-              <c:f>Lapas1!$C$2:$C$11</c:f>
+              <c:f>Lapas1!$B$1:$B$9</c:f>
               <c:numCache>
                 <c:formatCode>General</c:formatCode>
-                <c:ptCount val="10"/>
+                <c:ptCount val="9"/>
                 <c:pt idx="0">
-                  <c:v>0</c:v>
+                  <c:v>0.05</c:v>
                 </c:pt>
                 <c:pt idx="1">
-                  <c:v>5</c:v>
+                  <c:v>0.08</c:v>
                 </c:pt>
                 <c:pt idx="2">
-                  <c:v>8</c:v>
+                  <c:v>0.11</c:v>
                 </c:pt>
                 <c:pt idx="3">
-                  <c:v>11</c:v>
+                  <c:v>0.14000000000000001</c:v>
                 </c:pt>
                 <c:pt idx="4">
-                  <c:v>14</c:v>
+                  <c:v>0.16</c:v>
                 </c:pt>
                 <c:pt idx="5">
-                  <c:v>16</c:v>
+                  <c:v>0.19</c:v>
                 </c:pt>
                 <c:pt idx="6">
-                  <c:v>19</c:v>
+                  <c:v>0.22</c:v>
                 </c:pt>
                 <c:pt idx="7">
-                  <c:v>22</c:v>
+                  <c:v>0.25</c:v>
                 </c:pt>
                 <c:pt idx="8">
-                  <c:v>25</c:v>
-                </c:pt>
-                <c:pt idx="9">
-                  <c:v>27</c:v>
+                  <c:v>0.27</c:v>
                 </c:pt>
               </c:numCache>
             </c:numRef>
-          </c:yVal>
-          <c:smooth val="1"/>
+          </c:val>
+          <c:smooth val="0"/>
           <c:extLst>
             <c:ext xmlns:c16="http://schemas.microsoft.com/office/drawing/2014/chart" uri="{C3380CC4-5D6E-409C-BE32-E72D297353CC}">
-              <c16:uniqueId val="{00000000-9184-4B07-8FB5-F8716F0554F4}"/>
+              <c16:uniqueId val="{00000000-6BDE-477A-B57C-377918A34D96}"/>
             </c:ext>
           </c:extLst>
         </c:ser>
@@ -9368,109 +9907,866 @@
           <c:showPercent val="0"/>
           <c:showBubbleSize val="0"/>
         </c:dLbls>
-        <c:axId val="271019008"/>
-        <c:axId val="271972224"/>
-      </c:scatterChart>
-      <c:valAx>
-        <c:axId val="271019008"/>
+        <c:marker val="1"/>
+        <c:smooth val="0"/>
+        <c:axId val="489090776"/>
+        <c:axId val="489093072"/>
+      </c:lineChart>
+      <c:catAx>
+        <c:axId val="489090776"/>
         <c:scaling>
           <c:orientation val="minMax"/>
-          <c:max val="50"/>
         </c:scaling>
         <c:delete val="0"/>
         <c:axPos val="b"/>
-        <c:majorGridlines/>
         <c:title>
           <c:tx>
             <c:rich>
-              <a:bodyPr/>
+              <a:bodyPr rot="0" spcFirstLastPara="1" vertOverflow="ellipsis" vert="horz" wrap="square" anchor="ctr" anchorCtr="1"/>
               <a:lstStyle/>
               <a:p>
                 <a:pPr>
-                  <a:defRPr/>
+                  <a:defRPr sz="1000" b="1" i="0" u="none" strike="noStrike" kern="1200" baseline="0">
+                    <a:solidFill>
+                      <a:schemeClr val="tx1">
+                        <a:lumMod val="65000"/>
+                        <a:lumOff val="35000"/>
+                      </a:schemeClr>
+                    </a:solidFill>
+                    <a:latin typeface="+mn-lt"/>
+                    <a:ea typeface="+mn-ea"/>
+                    <a:cs typeface="+mn-cs"/>
+                  </a:defRPr>
                 </a:pPr>
                 <a:r>
-                  <a:rPr lang="lt-LT" sz="1000" b="1" i="0" u="none" strike="noStrike" baseline="0"/>
-                  <a:t>t – t0</a:t>
+                  <a:rPr lang="en-GB" b="1"/>
+                  <a:t>t</a:t>
                 </a:r>
                 <a:r>
-                  <a:rPr lang="en-US" sz="1000" b="1" i="0" u="none" strike="noStrike" baseline="0"/>
-                  <a:t>, </a:t>
+                  <a:rPr lang="en-GB" b="1" baseline="-25000"/>
+                  <a:t>1</a:t>
                 </a:r>
                 <a:r>
-                  <a:rPr lang="lt-LT" sz="1000" b="1" i="0" u="none" strike="noStrike" baseline="0"/>
-                  <a:t>°C</a:t>
+                  <a:rPr lang="en-GB" b="1"/>
+                  <a:t>-t</a:t>
                 </a:r>
-                <a:endParaRPr lang="lt-LT"/>
+                <a:r>
+                  <a:rPr lang="en-GB" b="1" baseline="-25000"/>
+                  <a:t>0</a:t>
+                </a:r>
               </a:p>
             </c:rich>
           </c:tx>
           <c:overlay val="0"/>
+          <c:spPr>
+            <a:noFill/>
+            <a:ln>
+              <a:noFill/>
+            </a:ln>
+            <a:effectLst/>
+          </c:spPr>
+          <c:txPr>
+            <a:bodyPr rot="0" spcFirstLastPara="1" vertOverflow="ellipsis" vert="horz" wrap="square" anchor="ctr" anchorCtr="1"/>
+            <a:lstStyle/>
+            <a:p>
+              <a:pPr>
+                <a:defRPr sz="1000" b="1" i="0" u="none" strike="noStrike" kern="1200" baseline="0">
+                  <a:solidFill>
+                    <a:schemeClr val="tx1">
+                      <a:lumMod val="65000"/>
+                      <a:lumOff val="35000"/>
+                    </a:schemeClr>
+                  </a:solidFill>
+                  <a:latin typeface="+mn-lt"/>
+                  <a:ea typeface="+mn-ea"/>
+                  <a:cs typeface="+mn-cs"/>
+                </a:defRPr>
+              </a:pPr>
+              <a:endParaRPr lang="en-US"/>
+            </a:p>
+          </c:txPr>
         </c:title>
         <c:numFmt formatCode="General" sourceLinked="1"/>
-        <c:majorTickMark val="out"/>
+        <c:majorTickMark val="none"/>
         <c:minorTickMark val="none"/>
         <c:tickLblPos val="nextTo"/>
-        <c:crossAx val="271972224"/>
+        <c:spPr>
+          <a:noFill/>
+          <a:ln w="9525" cap="flat" cmpd="sng" algn="ctr">
+            <a:solidFill>
+              <a:schemeClr val="tx1">
+                <a:lumMod val="15000"/>
+                <a:lumOff val="85000"/>
+              </a:schemeClr>
+            </a:solidFill>
+            <a:round/>
+          </a:ln>
+          <a:effectLst/>
+        </c:spPr>
+        <c:txPr>
+          <a:bodyPr rot="-60000000" spcFirstLastPara="1" vertOverflow="ellipsis" vert="horz" wrap="square" anchor="ctr" anchorCtr="1"/>
+          <a:lstStyle/>
+          <a:p>
+            <a:pPr>
+              <a:defRPr sz="900" b="0" i="0" u="none" strike="noStrike" kern="1200" baseline="0">
+                <a:solidFill>
+                  <a:schemeClr val="tx1">
+                    <a:lumMod val="65000"/>
+                    <a:lumOff val="35000"/>
+                  </a:schemeClr>
+                </a:solidFill>
+                <a:latin typeface="+mn-lt"/>
+                <a:ea typeface="+mn-ea"/>
+                <a:cs typeface="+mn-cs"/>
+              </a:defRPr>
+            </a:pPr>
+            <a:endParaRPr lang="en-US"/>
+          </a:p>
+        </c:txPr>
+        <c:crossAx val="489093072"/>
         <c:crosses val="autoZero"/>
-        <c:crossBetween val="midCat"/>
-      </c:valAx>
+        <c:auto val="1"/>
+        <c:lblAlgn val="ctr"/>
+        <c:lblOffset val="100"/>
+        <c:noMultiLvlLbl val="0"/>
+      </c:catAx>
       <c:valAx>
-        <c:axId val="271972224"/>
+        <c:axId val="489093072"/>
         <c:scaling>
           <c:orientation val="minMax"/>
         </c:scaling>
         <c:delete val="0"/>
         <c:axPos val="l"/>
-        <c:majorGridlines/>
+        <c:majorGridlines>
+          <c:spPr>
+            <a:ln w="9525" cap="flat" cmpd="sng" algn="ctr">
+              <a:solidFill>
+                <a:schemeClr val="tx1">
+                  <a:lumMod val="15000"/>
+                  <a:lumOff val="85000"/>
+                </a:schemeClr>
+              </a:solidFill>
+              <a:round/>
+            </a:ln>
+            <a:effectLst/>
+          </c:spPr>
+        </c:majorGridlines>
         <c:title>
           <c:tx>
             <c:rich>
-              <a:bodyPr rot="0" vert="horz"/>
+              <a:bodyPr rot="-5400000" spcFirstLastPara="1" vertOverflow="ellipsis" vert="horz" wrap="square" anchor="ctr" anchorCtr="1"/>
               <a:lstStyle/>
               <a:p>
                 <a:pPr>
-                  <a:defRPr/>
+                  <a:defRPr sz="1000" b="0" i="0" u="none" strike="noStrike" kern="1200" baseline="0">
+                    <a:solidFill>
+                      <a:schemeClr val="tx1">
+                        <a:lumMod val="65000"/>
+                        <a:lumOff val="35000"/>
+                      </a:schemeClr>
+                    </a:solidFill>
+                    <a:latin typeface="+mn-lt"/>
+                    <a:ea typeface="+mn-ea"/>
+                    <a:cs typeface="+mn-cs"/>
+                  </a:defRPr>
                 </a:pPr>
                 <a:r>
-                  <a:rPr lang="el-GR" sz="1000" b="1" i="0" u="none" strike="noStrike" baseline="0"/>
+                  <a:rPr lang="el-GR" b="1"/>
                   <a:t>Δ</a:t>
                 </a:r>
                 <a:r>
-                  <a:rPr lang="lt-LT" sz="1000" b="1" i="0" u="none" strike="noStrike" baseline="0"/>
-                  <a:t>L</a:t>
+                  <a:rPr lang="en-GB" b="1"/>
+                  <a:t>L, mm</a:t>
                 </a:r>
-                <a:r>
-                  <a:rPr lang="en-US" sz="1000" b="1" i="0" u="none" strike="noStrike" baseline="0"/>
-                  <a:t>, mm</a:t>
-                </a:r>
-                <a:endParaRPr lang="lt-LT"/>
               </a:p>
             </c:rich>
           </c:tx>
           <c:overlay val="0"/>
+          <c:spPr>
+            <a:noFill/>
+            <a:ln>
+              <a:noFill/>
+            </a:ln>
+            <a:effectLst/>
+          </c:spPr>
+          <c:txPr>
+            <a:bodyPr rot="-5400000" spcFirstLastPara="1" vertOverflow="ellipsis" vert="horz" wrap="square" anchor="ctr" anchorCtr="1"/>
+            <a:lstStyle/>
+            <a:p>
+              <a:pPr>
+                <a:defRPr sz="1000" b="0" i="0" u="none" strike="noStrike" kern="1200" baseline="0">
+                  <a:solidFill>
+                    <a:schemeClr val="tx1">
+                      <a:lumMod val="65000"/>
+                      <a:lumOff val="35000"/>
+                    </a:schemeClr>
+                  </a:solidFill>
+                  <a:latin typeface="+mn-lt"/>
+                  <a:ea typeface="+mn-ea"/>
+                  <a:cs typeface="+mn-cs"/>
+                </a:defRPr>
+              </a:pPr>
+              <a:endParaRPr lang="en-US"/>
+            </a:p>
+          </c:txPr>
         </c:title>
         <c:numFmt formatCode="General" sourceLinked="1"/>
-        <c:majorTickMark val="out"/>
+        <c:majorTickMark val="none"/>
         <c:minorTickMark val="none"/>
         <c:tickLblPos val="nextTo"/>
-        <c:crossAx val="271019008"/>
+        <c:spPr>
+          <a:noFill/>
+          <a:ln>
+            <a:noFill/>
+          </a:ln>
+          <a:effectLst/>
+        </c:spPr>
+        <c:txPr>
+          <a:bodyPr rot="-60000000" spcFirstLastPara="1" vertOverflow="ellipsis" vert="horz" wrap="square" anchor="ctr" anchorCtr="1"/>
+          <a:lstStyle/>
+          <a:p>
+            <a:pPr>
+              <a:defRPr sz="900" b="0" i="0" u="none" strike="noStrike" kern="1200" baseline="0">
+                <a:solidFill>
+                  <a:schemeClr val="tx1">
+                    <a:lumMod val="65000"/>
+                    <a:lumOff val="35000"/>
+                  </a:schemeClr>
+                </a:solidFill>
+                <a:latin typeface="+mn-lt"/>
+                <a:ea typeface="+mn-ea"/>
+                <a:cs typeface="+mn-cs"/>
+              </a:defRPr>
+            </a:pPr>
+            <a:endParaRPr lang="en-US"/>
+          </a:p>
+        </c:txPr>
+        <c:crossAx val="489090776"/>
         <c:crosses val="autoZero"/>
-        <c:crossBetween val="midCat"/>
+        <c:crossBetween val="between"/>
       </c:valAx>
+      <c:spPr>
+        <a:noFill/>
+        <a:ln>
+          <a:noFill/>
+        </a:ln>
+        <a:effectLst/>
+      </c:spPr>
     </c:plotArea>
     <c:legend>
-      <c:legendPos val="r"/>
+      <c:legendPos val="b"/>
       <c:overlay val="0"/>
+      <c:spPr>
+        <a:noFill/>
+        <a:ln>
+          <a:noFill/>
+        </a:ln>
+        <a:effectLst/>
+      </c:spPr>
+      <c:txPr>
+        <a:bodyPr rot="0" spcFirstLastPara="1" vertOverflow="ellipsis" vert="horz" wrap="square" anchor="ctr" anchorCtr="1"/>
+        <a:lstStyle/>
+        <a:p>
+          <a:pPr>
+            <a:defRPr sz="900" b="1" i="0" u="none" strike="noStrike" kern="1200" baseline="0">
+              <a:solidFill>
+                <a:schemeClr val="tx1">
+                  <a:lumMod val="65000"/>
+                  <a:lumOff val="35000"/>
+                </a:schemeClr>
+              </a:solidFill>
+              <a:latin typeface="+mn-lt"/>
+              <a:ea typeface="+mn-ea"/>
+              <a:cs typeface="+mn-cs"/>
+            </a:defRPr>
+          </a:pPr>
+          <a:endParaRPr lang="en-US"/>
+        </a:p>
+      </c:txPr>
     </c:legend>
     <c:plotVisOnly val="1"/>
     <c:dispBlanksAs val="gap"/>
+    <c:extLst>
+      <c:ext xmlns:c16r3="http://schemas.microsoft.com/office/drawing/2017/03/chart" uri="{56B9EC1D-385E-4148-901F-78D8002777C0}">
+        <c16r3:dataDisplayOptions16>
+          <c16r3:dispNaAsBlank val="1"/>
+        </c16r3:dataDisplayOptions16>
+      </c:ext>
+    </c:extLst>
     <c:showDLblsOverMax val="0"/>
   </c:chart>
-  <c:externalData r:id="rId1">
+  <c:spPr>
+    <a:solidFill>
+      <a:schemeClr val="bg1"/>
+    </a:solidFill>
+    <a:ln w="9525" cap="flat" cmpd="sng" algn="ctr">
+      <a:solidFill>
+        <a:schemeClr val="tx1">
+          <a:lumMod val="15000"/>
+          <a:lumOff val="85000"/>
+        </a:schemeClr>
+      </a:solidFill>
+      <a:round/>
+    </a:ln>
+    <a:effectLst/>
+  </c:spPr>
+  <c:txPr>
+    <a:bodyPr/>
+    <a:lstStyle/>
+    <a:p>
+      <a:pPr>
+        <a:defRPr/>
+      </a:pPr>
+      <a:endParaRPr lang="en-US"/>
+    </a:p>
+  </c:txPr>
+  <c:externalData r:id="rId3">
     <c:autoUpdate val="0"/>
   </c:externalData>
 </c:chartSpace>
+</file>
+
+<file path=word/charts/colors1.xml><?xml version="1.0" encoding="utf-8"?>
+<cs:colorStyle xmlns:cs="http://schemas.microsoft.com/office/drawing/2012/chartStyle" xmlns:a="http://schemas.openxmlformats.org/drawingml/2006/main" meth="cycle" id="10">
+  <a:schemeClr val="accent1"/>
+  <a:schemeClr val="accent2"/>
+  <a:schemeClr val="accent3"/>
+  <a:schemeClr val="accent4"/>
+  <a:schemeClr val="accent5"/>
+  <a:schemeClr val="accent6"/>
+  <cs:variation/>
+  <cs:variation>
+    <a:lumMod val="60000"/>
+  </cs:variation>
+  <cs:variation>
+    <a:lumMod val="80000"/>
+    <a:lumOff val="20000"/>
+  </cs:variation>
+  <cs:variation>
+    <a:lumMod val="80000"/>
+  </cs:variation>
+  <cs:variation>
+    <a:lumMod val="60000"/>
+    <a:lumOff val="40000"/>
+  </cs:variation>
+  <cs:variation>
+    <a:lumMod val="50000"/>
+  </cs:variation>
+  <cs:variation>
+    <a:lumMod val="70000"/>
+    <a:lumOff val="30000"/>
+  </cs:variation>
+  <cs:variation>
+    <a:lumMod val="70000"/>
+  </cs:variation>
+  <cs:variation>
+    <a:lumMod val="50000"/>
+    <a:lumOff val="50000"/>
+  </cs:variation>
+</cs:colorStyle>
+</file>
+
+<file path=word/charts/style1.xml><?xml version="1.0" encoding="utf-8"?>
+<cs:chartStyle xmlns:cs="http://schemas.microsoft.com/office/drawing/2012/chartStyle" xmlns:a="http://schemas.openxmlformats.org/drawingml/2006/main" id="332">
+  <cs:axisTitle>
+    <cs:lnRef idx="0"/>
+    <cs:fillRef idx="0"/>
+    <cs:effectRef idx="0"/>
+    <cs:fontRef idx="minor">
+      <a:schemeClr val="tx1">
+        <a:lumMod val="65000"/>
+        <a:lumOff val="35000"/>
+      </a:schemeClr>
+    </cs:fontRef>
+    <cs:defRPr sz="1000" kern="1200"/>
+  </cs:axisTitle>
+  <cs:categoryAxis>
+    <cs:lnRef idx="0"/>
+    <cs:fillRef idx="0"/>
+    <cs:effectRef idx="0"/>
+    <cs:fontRef idx="minor">
+      <a:schemeClr val="tx1">
+        <a:lumMod val="65000"/>
+        <a:lumOff val="35000"/>
+      </a:schemeClr>
+    </cs:fontRef>
+    <cs:spPr>
+      <a:ln w="9525" cap="flat" cmpd="sng" algn="ctr">
+        <a:solidFill>
+          <a:schemeClr val="tx1">
+            <a:lumMod val="15000"/>
+            <a:lumOff val="85000"/>
+          </a:schemeClr>
+        </a:solidFill>
+        <a:round/>
+      </a:ln>
+    </cs:spPr>
+    <cs:defRPr sz="900" kern="1200"/>
+  </cs:categoryAxis>
+  <cs:chartArea mods="allowNoFillOverride allowNoLineOverride">
+    <cs:lnRef idx="0"/>
+    <cs:fillRef idx="0"/>
+    <cs:effectRef idx="0"/>
+    <cs:fontRef idx="minor">
+      <a:schemeClr val="tx1"/>
+    </cs:fontRef>
+    <cs:spPr>
+      <a:solidFill>
+        <a:schemeClr val="bg1"/>
+      </a:solidFill>
+      <a:ln w="9525" cap="flat" cmpd="sng" algn="ctr">
+        <a:solidFill>
+          <a:schemeClr val="tx1">
+            <a:lumMod val="15000"/>
+            <a:lumOff val="85000"/>
+          </a:schemeClr>
+        </a:solidFill>
+        <a:round/>
+      </a:ln>
+    </cs:spPr>
+    <cs:defRPr sz="1000" kern="1200"/>
+  </cs:chartArea>
+  <cs:dataLabel>
+    <cs:lnRef idx="0"/>
+    <cs:fillRef idx="0"/>
+    <cs:effectRef idx="0"/>
+    <cs:fontRef idx="minor">
+      <a:schemeClr val="tx1">
+        <a:lumMod val="75000"/>
+        <a:lumOff val="25000"/>
+      </a:schemeClr>
+    </cs:fontRef>
+    <cs:defRPr sz="900" kern="1200"/>
+  </cs:dataLabel>
+  <cs:dataLabelCallout>
+    <cs:lnRef idx="0"/>
+    <cs:fillRef idx="0"/>
+    <cs:effectRef idx="0"/>
+    <cs:fontRef idx="minor">
+      <a:schemeClr val="dk1">
+        <a:lumMod val="65000"/>
+        <a:lumOff val="35000"/>
+      </a:schemeClr>
+    </cs:fontRef>
+    <cs:spPr>
+      <a:solidFill>
+        <a:schemeClr val="lt1"/>
+      </a:solidFill>
+      <a:ln>
+        <a:solidFill>
+          <a:schemeClr val="dk1">
+            <a:lumMod val="25000"/>
+            <a:lumOff val="75000"/>
+          </a:schemeClr>
+        </a:solidFill>
+      </a:ln>
+    </cs:spPr>
+    <cs:defRPr sz="900" kern="1200"/>
+    <cs:bodyPr rot="0" spcFirstLastPara="1" vertOverflow="clip" horzOverflow="clip" vert="horz" wrap="square" lIns="36576" tIns="18288" rIns="36576" bIns="18288" anchor="ctr" anchorCtr="1">
+      <a:spAutoFit/>
+    </cs:bodyPr>
+  </cs:dataLabelCallout>
+  <cs:dataPoint>
+    <cs:lnRef idx="0"/>
+    <cs:fillRef idx="1">
+      <cs:styleClr val="auto"/>
+    </cs:fillRef>
+    <cs:effectRef idx="0"/>
+    <cs:fontRef idx="minor">
+      <a:schemeClr val="tx1"/>
+    </cs:fontRef>
+  </cs:dataPoint>
+  <cs:dataPoint3D>
+    <cs:lnRef idx="0"/>
+    <cs:fillRef idx="1">
+      <cs:styleClr val="auto"/>
+    </cs:fillRef>
+    <cs:effectRef idx="0"/>
+    <cs:fontRef idx="minor">
+      <a:schemeClr val="tx1"/>
+    </cs:fontRef>
+  </cs:dataPoint3D>
+  <cs:dataPointLine>
+    <cs:lnRef idx="0">
+      <cs:styleClr val="auto"/>
+    </cs:lnRef>
+    <cs:fillRef idx="1"/>
+    <cs:effectRef idx="0"/>
+    <cs:fontRef idx="minor">
+      <a:schemeClr val="tx1"/>
+    </cs:fontRef>
+    <cs:spPr>
+      <a:ln w="28575" cap="rnd">
+        <a:solidFill>
+          <a:schemeClr val="phClr"/>
+        </a:solidFill>
+        <a:round/>
+      </a:ln>
+    </cs:spPr>
+  </cs:dataPointLine>
+  <cs:dataPointMarker>
+    <cs:lnRef idx="0">
+      <cs:styleClr val="auto"/>
+    </cs:lnRef>
+    <cs:fillRef idx="1">
+      <cs:styleClr val="auto"/>
+    </cs:fillRef>
+    <cs:effectRef idx="0"/>
+    <cs:fontRef idx="minor">
+      <a:schemeClr val="tx1"/>
+    </cs:fontRef>
+    <cs:spPr>
+      <a:ln w="9525">
+        <a:solidFill>
+          <a:schemeClr val="phClr"/>
+        </a:solidFill>
+      </a:ln>
+    </cs:spPr>
+  </cs:dataPointMarker>
+  <cs:dataPointMarkerLayout symbol="circle" size="5"/>
+  <cs:dataPointWireframe>
+    <cs:lnRef idx="0">
+      <cs:styleClr val="auto"/>
+    </cs:lnRef>
+    <cs:fillRef idx="1"/>
+    <cs:effectRef idx="0"/>
+    <cs:fontRef idx="minor">
+      <a:schemeClr val="tx1"/>
+    </cs:fontRef>
+    <cs:spPr>
+      <a:ln w="9525" cap="rnd">
+        <a:solidFill>
+          <a:schemeClr val="phClr"/>
+        </a:solidFill>
+        <a:round/>
+      </a:ln>
+    </cs:spPr>
+  </cs:dataPointWireframe>
+  <cs:dataTable>
+    <cs:lnRef idx="0"/>
+    <cs:fillRef idx="0"/>
+    <cs:effectRef idx="0"/>
+    <cs:fontRef idx="minor">
+      <a:schemeClr val="tx1">
+        <a:lumMod val="65000"/>
+        <a:lumOff val="35000"/>
+      </a:schemeClr>
+    </cs:fontRef>
+    <cs:spPr>
+      <a:noFill/>
+      <a:ln w="9525" cap="flat" cmpd="sng" algn="ctr">
+        <a:solidFill>
+          <a:schemeClr val="tx1">
+            <a:lumMod val="15000"/>
+            <a:lumOff val="85000"/>
+          </a:schemeClr>
+        </a:solidFill>
+        <a:round/>
+      </a:ln>
+    </cs:spPr>
+    <cs:defRPr sz="900" kern="1200"/>
+  </cs:dataTable>
+  <cs:downBar>
+    <cs:lnRef idx="0"/>
+    <cs:fillRef idx="0"/>
+    <cs:effectRef idx="0"/>
+    <cs:fontRef idx="minor">
+      <a:schemeClr val="dk1"/>
+    </cs:fontRef>
+    <cs:spPr>
+      <a:solidFill>
+        <a:schemeClr val="dk1">
+          <a:lumMod val="65000"/>
+          <a:lumOff val="35000"/>
+        </a:schemeClr>
+      </a:solidFill>
+      <a:ln w="9525">
+        <a:solidFill>
+          <a:schemeClr val="tx1">
+            <a:lumMod val="65000"/>
+            <a:lumOff val="35000"/>
+          </a:schemeClr>
+        </a:solidFill>
+      </a:ln>
+    </cs:spPr>
+  </cs:downBar>
+  <cs:dropLine>
+    <cs:lnRef idx="0"/>
+    <cs:fillRef idx="0"/>
+    <cs:effectRef idx="0"/>
+    <cs:fontRef idx="minor">
+      <a:schemeClr val="tx1"/>
+    </cs:fontRef>
+    <cs:spPr>
+      <a:ln w="9525" cap="flat" cmpd="sng" algn="ctr">
+        <a:solidFill>
+          <a:schemeClr val="tx1">
+            <a:lumMod val="35000"/>
+            <a:lumOff val="65000"/>
+          </a:schemeClr>
+        </a:solidFill>
+        <a:round/>
+      </a:ln>
+    </cs:spPr>
+  </cs:dropLine>
+  <cs:errorBar>
+    <cs:lnRef idx="0"/>
+    <cs:fillRef idx="0"/>
+    <cs:effectRef idx="0"/>
+    <cs:fontRef idx="minor">
+      <a:schemeClr val="tx1"/>
+    </cs:fontRef>
+    <cs:spPr>
+      <a:ln w="9525" cap="flat" cmpd="sng" algn="ctr">
+        <a:solidFill>
+          <a:schemeClr val="tx1">
+            <a:lumMod val="65000"/>
+            <a:lumOff val="35000"/>
+          </a:schemeClr>
+        </a:solidFill>
+        <a:round/>
+      </a:ln>
+    </cs:spPr>
+  </cs:errorBar>
+  <cs:floor>
+    <cs:lnRef idx="0"/>
+    <cs:fillRef idx="0"/>
+    <cs:effectRef idx="0"/>
+    <cs:fontRef idx="minor">
+      <a:schemeClr val="tx1"/>
+    </cs:fontRef>
+    <cs:spPr>
+      <a:noFill/>
+      <a:ln>
+        <a:noFill/>
+      </a:ln>
+    </cs:spPr>
+  </cs:floor>
+  <cs:gridlineMajor>
+    <cs:lnRef idx="0"/>
+    <cs:fillRef idx="0"/>
+    <cs:effectRef idx="0"/>
+    <cs:fontRef idx="minor">
+      <a:schemeClr val="tx1"/>
+    </cs:fontRef>
+    <cs:spPr>
+      <a:ln w="9525" cap="flat" cmpd="sng" algn="ctr">
+        <a:solidFill>
+          <a:schemeClr val="tx1">
+            <a:lumMod val="15000"/>
+            <a:lumOff val="85000"/>
+          </a:schemeClr>
+        </a:solidFill>
+        <a:round/>
+      </a:ln>
+    </cs:spPr>
+  </cs:gridlineMajor>
+  <cs:gridlineMinor>
+    <cs:lnRef idx="0"/>
+    <cs:fillRef idx="0"/>
+    <cs:effectRef idx="0"/>
+    <cs:fontRef idx="minor">
+      <a:schemeClr val="tx1"/>
+    </cs:fontRef>
+    <cs:spPr>
+      <a:ln w="9525" cap="flat" cmpd="sng" algn="ctr">
+        <a:solidFill>
+          <a:schemeClr val="tx1">
+            <a:lumMod val="5000"/>
+            <a:lumOff val="95000"/>
+          </a:schemeClr>
+        </a:solidFill>
+        <a:round/>
+      </a:ln>
+    </cs:spPr>
+  </cs:gridlineMinor>
+  <cs:hiLoLine>
+    <cs:lnRef idx="0"/>
+    <cs:fillRef idx="0"/>
+    <cs:effectRef idx="0"/>
+    <cs:fontRef idx="minor">
+      <a:schemeClr val="tx1"/>
+    </cs:fontRef>
+    <cs:spPr>
+      <a:ln w="9525" cap="flat" cmpd="sng" algn="ctr">
+        <a:solidFill>
+          <a:schemeClr val="tx1">
+            <a:lumMod val="75000"/>
+            <a:lumOff val="25000"/>
+          </a:schemeClr>
+        </a:solidFill>
+        <a:round/>
+      </a:ln>
+    </cs:spPr>
+  </cs:hiLoLine>
+  <cs:leaderLine>
+    <cs:lnRef idx="0"/>
+    <cs:fillRef idx="0"/>
+    <cs:effectRef idx="0"/>
+    <cs:fontRef idx="minor">
+      <a:schemeClr val="tx1"/>
+    </cs:fontRef>
+    <cs:spPr>
+      <a:ln w="9525" cap="flat" cmpd="sng" algn="ctr">
+        <a:solidFill>
+          <a:schemeClr val="tx1">
+            <a:lumMod val="35000"/>
+            <a:lumOff val="65000"/>
+          </a:schemeClr>
+        </a:solidFill>
+        <a:round/>
+      </a:ln>
+    </cs:spPr>
+  </cs:leaderLine>
+  <cs:legend>
+    <cs:lnRef idx="0"/>
+    <cs:fillRef idx="0"/>
+    <cs:effectRef idx="0"/>
+    <cs:fontRef idx="minor">
+      <a:schemeClr val="tx1">
+        <a:lumMod val="65000"/>
+        <a:lumOff val="35000"/>
+      </a:schemeClr>
+    </cs:fontRef>
+    <cs:defRPr sz="900" kern="1200"/>
+  </cs:legend>
+  <cs:plotArea mods="allowNoFillOverride allowNoLineOverride">
+    <cs:lnRef idx="0"/>
+    <cs:fillRef idx="0"/>
+    <cs:effectRef idx="0"/>
+    <cs:fontRef idx="minor">
+      <a:schemeClr val="tx1"/>
+    </cs:fontRef>
+  </cs:plotArea>
+  <cs:plotArea3D mods="allowNoFillOverride allowNoLineOverride">
+    <cs:lnRef idx="0"/>
+    <cs:fillRef idx="0"/>
+    <cs:effectRef idx="0"/>
+    <cs:fontRef idx="minor">
+      <a:schemeClr val="tx1"/>
+    </cs:fontRef>
+  </cs:plotArea3D>
+  <cs:seriesAxis>
+    <cs:lnRef idx="0"/>
+    <cs:fillRef idx="0"/>
+    <cs:effectRef idx="0"/>
+    <cs:fontRef idx="minor">
+      <a:schemeClr val="tx1">
+        <a:lumMod val="65000"/>
+        <a:lumOff val="35000"/>
+      </a:schemeClr>
+    </cs:fontRef>
+    <cs:defRPr sz="900" kern="1200"/>
+  </cs:seriesAxis>
+  <cs:seriesLine>
+    <cs:lnRef idx="0"/>
+    <cs:fillRef idx="0"/>
+    <cs:effectRef idx="0"/>
+    <cs:fontRef idx="minor">
+      <a:schemeClr val="tx1"/>
+    </cs:fontRef>
+    <cs:spPr>
+      <a:ln w="9525" cap="flat" cmpd="sng" algn="ctr">
+        <a:solidFill>
+          <a:schemeClr val="tx1">
+            <a:lumMod val="35000"/>
+            <a:lumOff val="65000"/>
+          </a:schemeClr>
+        </a:solidFill>
+        <a:round/>
+      </a:ln>
+    </cs:spPr>
+  </cs:seriesLine>
+  <cs:title>
+    <cs:lnRef idx="0"/>
+    <cs:fillRef idx="0"/>
+    <cs:effectRef idx="0"/>
+    <cs:fontRef idx="minor">
+      <a:schemeClr val="tx1">
+        <a:lumMod val="65000"/>
+        <a:lumOff val="35000"/>
+      </a:schemeClr>
+    </cs:fontRef>
+    <cs:defRPr sz="1400" b="0" kern="1200" spc="0" baseline="0"/>
+  </cs:title>
+  <cs:trendline>
+    <cs:lnRef idx="0">
+      <cs:styleClr val="auto"/>
+    </cs:lnRef>
+    <cs:fillRef idx="0"/>
+    <cs:effectRef idx="0"/>
+    <cs:fontRef idx="minor">
+      <a:schemeClr val="tx1"/>
+    </cs:fontRef>
+    <cs:spPr>
+      <a:ln w="19050" cap="rnd">
+        <a:solidFill>
+          <a:schemeClr val="phClr"/>
+        </a:solidFill>
+        <a:prstDash val="sysDot"/>
+      </a:ln>
+    </cs:spPr>
+  </cs:trendline>
+  <cs:trendlineLabel>
+    <cs:lnRef idx="0"/>
+    <cs:fillRef idx="0"/>
+    <cs:effectRef idx="0"/>
+    <cs:fontRef idx="minor">
+      <a:schemeClr val="tx1">
+        <a:lumMod val="65000"/>
+        <a:lumOff val="35000"/>
+      </a:schemeClr>
+    </cs:fontRef>
+    <cs:defRPr sz="900" kern="1200"/>
+  </cs:trendlineLabel>
+  <cs:upBar>
+    <cs:lnRef idx="0"/>
+    <cs:fillRef idx="0"/>
+    <cs:effectRef idx="0"/>
+    <cs:fontRef idx="minor">
+      <a:schemeClr val="dk1"/>
+    </cs:fontRef>
+    <cs:spPr>
+      <a:solidFill>
+        <a:schemeClr val="lt1"/>
+      </a:solidFill>
+      <a:ln w="9525">
+        <a:solidFill>
+          <a:schemeClr val="tx1">
+            <a:lumMod val="15000"/>
+            <a:lumOff val="85000"/>
+          </a:schemeClr>
+        </a:solidFill>
+      </a:ln>
+    </cs:spPr>
+  </cs:upBar>
+  <cs:valueAxis>
+    <cs:lnRef idx="0"/>
+    <cs:fillRef idx="0"/>
+    <cs:effectRef idx="0"/>
+    <cs:fontRef idx="minor">
+      <a:schemeClr val="tx1">
+        <a:lumMod val="65000"/>
+        <a:lumOff val="35000"/>
+      </a:schemeClr>
+    </cs:fontRef>
+    <cs:defRPr sz="900" kern="1200"/>
+  </cs:valueAxis>
+  <cs:wall>
+    <cs:lnRef idx="0"/>
+    <cs:fillRef idx="0"/>
+    <cs:effectRef idx="0"/>
+    <cs:fontRef idx="minor">
+      <a:schemeClr val="tx1"/>
+    </cs:fontRef>
+    <cs:spPr>
+      <a:noFill/>
+      <a:ln>
+        <a:noFill/>
+      </a:ln>
+    </cs:spPr>
+  </cs:wall>
+</cs:chartStyle>
 </file>
 
 <file path=word/theme/theme1.xml><?xml version="1.0" encoding="utf-8"?>

</xml_diff>